<commit_message>
CHG: projektwahl fixed + abstract added
</commit_message>
<xml_diff>
--- a/Dokumentation/Dokumentation_v4.docx
+++ b/Dokumentation/Dokumentation_v4.docx
@@ -517,7 +517,7 @@
       <w:r>
         <w:br w:type="page"/>
       </w:r>
-      <w:bookmarkStart w:id="0" w:name="_Toc381271793"/>
+      <w:bookmarkStart w:id="0" w:name="_Toc383965139"/>
       <w:r>
         <w:lastRenderedPageBreak/>
         <w:t>Zusammenfassung</w:t>
@@ -529,19 +529,58 @@
         <w:pStyle w:val="Block"/>
         <w:jc w:val="left"/>
       </w:pPr>
+      <w:r>
+        <w:t xml:space="preserve">Die folgende Studienarbeit entstand während der Theoriephasen des 5. und 6. Semesters im Rahmen des dualen Studiums. Sie befasst sich mit den drei ausgewählten agilen Softwareentwicklungsprozessen Crystal Clear, </w:t>
+      </w:r>
+      <w:proofErr w:type="spellStart"/>
+      <w:r>
+        <w:t>Scrum</w:t>
+      </w:r>
+      <w:proofErr w:type="spellEnd"/>
+      <w:r>
+        <w:t xml:space="preserve"> und Kanban, welche anhand eines selbst gewählten Beispielprojekts verglichen werden sollen. </w:t>
+      </w:r>
     </w:p>
     <w:p>
       <w:pPr>
         <w:pStyle w:val="Block"/>
         <w:jc w:val="left"/>
       </w:pPr>
+      <w:r>
+        <w:t xml:space="preserve">Zuerst werden die drei agilen Prozesse vorgestellt und in folge dessen die Vergleichskriterien und das durchzuführende Projekt festgelegt. Den </w:t>
+      </w:r>
+      <w:r>
+        <w:rPr>
+          <w:i/>
+          <w:color w:val="FF0000"/>
+        </w:rPr>
+        <w:t>Hauptteil (am Ende prüfen, ob das stimmt)</w:t>
+      </w:r>
+      <w:r>
+        <w:rPr>
+          <w:color w:val="FF0000"/>
+        </w:rPr>
+        <w:t xml:space="preserve"> </w:t>
+      </w:r>
+      <w:r>
+        <w:t>bilden die Dokumentation der Durchführung und die aus der praktischen Anwendung resultierenden Erfahrungen und Eindrücke. Zusätzlich wird der Einsatz von zwei selbstgewählten Projektmanagementtools in Bezug auf die Unterstützung der drei Softwareentwicklungsprozesse getestet und evaluiert.</w:t>
+      </w:r>
+    </w:p>
+    <w:p>
+      <w:pPr>
+        <w:pStyle w:val="Block"/>
+        <w:jc w:val="left"/>
+      </w:pPr>
+      <w:r>
+        <w:t>Das Ergebnis dieser Arbeit bietet eine Gegenüberstellung der drei Softwareentwicklungsprozesse als Hilfe zur Wahl des passenden Prozesses bei einem gegebenen Projekt und Abwägung von verschiedenen Projektmanagementtools.</w:t>
+      </w:r>
     </w:p>
     <w:p>
       <w:pPr>
         <w:pStyle w:val="berschriftOhneNummer"/>
         <w:jc w:val="left"/>
       </w:pPr>
-      <w:bookmarkStart w:id="1" w:name="_Toc381271794"/>
+      <w:bookmarkStart w:id="1" w:name="_Toc383965140"/>
       <w:r>
         <w:t>Abstract</w:t>
       </w:r>
@@ -561,7 +600,7 @@
         <w:pStyle w:val="berschriftOhneNummer"/>
         <w:jc w:val="left"/>
       </w:pPr>
-      <w:bookmarkStart w:id="2" w:name="_Toc381271795"/>
+      <w:bookmarkStart w:id="2" w:name="_Toc383965141"/>
       <w:r>
         <w:lastRenderedPageBreak/>
         <w:t>Inhaltsverzeichnis</w:t>
@@ -571,7 +610,6 @@
     <w:p>
       <w:pPr>
         <w:pStyle w:val="Verzeichnis1"/>
-        <w:jc w:val="left"/>
         <w:rPr>
           <w:rFonts w:asciiTheme="minorHAnsi" w:eastAsiaTheme="minorEastAsia" w:hAnsiTheme="minorHAnsi" w:cstheme="minorBidi"/>
           <w:noProof/>
@@ -597,6 +635,8 @@
         </w:rPr>
         <w:fldChar w:fldCharType="separate"/>
       </w:r>
+      <w:bookmarkStart w:id="3" w:name="_GoBack"/>
+      <w:bookmarkEnd w:id="3"/>
       <w:r>
         <w:rPr>
           <w:noProof/>
@@ -619,7 +659,7 @@
         <w:rPr>
           <w:noProof/>
         </w:rPr>
-        <w:instrText xml:space="preserve"> PAGEREF _Toc381271793 \h </w:instrText>
+        <w:instrText xml:space="preserve"> PAGEREF _Toc383965139 \h </w:instrText>
       </w:r>
       <w:r>
         <w:rPr>
@@ -648,7 +688,6 @@
     <w:p>
       <w:pPr>
         <w:pStyle w:val="Verzeichnis1"/>
-        <w:jc w:val="left"/>
         <w:rPr>
           <w:rFonts w:asciiTheme="minorHAnsi" w:eastAsiaTheme="minorEastAsia" w:hAnsiTheme="minorHAnsi" w:cstheme="minorBidi"/>
           <w:noProof/>
@@ -678,7 +717,7 @@
         <w:rPr>
           <w:noProof/>
         </w:rPr>
-        <w:instrText xml:space="preserve"> PAGEREF _Toc381271794 \h </w:instrText>
+        <w:instrText xml:space="preserve"> PAGEREF _Toc383965140 \h </w:instrText>
       </w:r>
       <w:r>
         <w:rPr>
@@ -707,7 +746,6 @@
     <w:p>
       <w:pPr>
         <w:pStyle w:val="Verzeichnis1"/>
-        <w:jc w:val="left"/>
         <w:rPr>
           <w:rFonts w:asciiTheme="minorHAnsi" w:eastAsiaTheme="minorEastAsia" w:hAnsiTheme="minorHAnsi" w:cstheme="minorBidi"/>
           <w:noProof/>
@@ -737,7 +775,7 @@
         <w:rPr>
           <w:noProof/>
         </w:rPr>
-        <w:instrText xml:space="preserve"> PAGEREF _Toc381271795 \h </w:instrText>
+        <w:instrText xml:space="preserve"> PAGEREF _Toc383965141 \h </w:instrText>
       </w:r>
       <w:r>
         <w:rPr>
@@ -766,7 +804,6 @@
     <w:p>
       <w:pPr>
         <w:pStyle w:val="Verzeichnis1"/>
-        <w:jc w:val="left"/>
         <w:rPr>
           <w:rFonts w:asciiTheme="minorHAnsi" w:eastAsiaTheme="minorEastAsia" w:hAnsiTheme="minorHAnsi" w:cstheme="minorBidi"/>
           <w:noProof/>
@@ -796,7 +833,7 @@
         <w:rPr>
           <w:noProof/>
         </w:rPr>
-        <w:instrText xml:space="preserve"> PAGEREF _Toc381271796 \h </w:instrText>
+        <w:instrText xml:space="preserve"> PAGEREF _Toc383965142 \h </w:instrText>
       </w:r>
       <w:r>
         <w:rPr>
@@ -813,7 +850,7 @@
         <w:rPr>
           <w:noProof/>
         </w:rPr>
-        <w:t>5</w:t>
+        <w:t>6</w:t>
       </w:r>
       <w:r>
         <w:rPr>
@@ -825,7 +862,6 @@
     <w:p>
       <w:pPr>
         <w:pStyle w:val="Verzeichnis1"/>
-        <w:jc w:val="left"/>
         <w:rPr>
           <w:rFonts w:asciiTheme="minorHAnsi" w:eastAsiaTheme="minorEastAsia" w:hAnsiTheme="minorHAnsi" w:cstheme="minorBidi"/>
           <w:noProof/>
@@ -855,7 +891,7 @@
         <w:rPr>
           <w:noProof/>
         </w:rPr>
-        <w:instrText xml:space="preserve"> PAGEREF _Toc381271797 \h </w:instrText>
+        <w:instrText xml:space="preserve"> PAGEREF _Toc383965143 \h </w:instrText>
       </w:r>
       <w:r>
         <w:rPr>
@@ -872,7 +908,7 @@
         <w:rPr>
           <w:noProof/>
         </w:rPr>
-        <w:t>5</w:t>
+        <w:t>6</w:t>
       </w:r>
       <w:r>
         <w:rPr>
@@ -884,7 +920,6 @@
     <w:p>
       <w:pPr>
         <w:pStyle w:val="Verzeichnis1"/>
-        <w:jc w:val="left"/>
         <w:rPr>
           <w:rFonts w:asciiTheme="minorHAnsi" w:eastAsiaTheme="minorEastAsia" w:hAnsiTheme="minorHAnsi" w:cstheme="minorBidi"/>
           <w:noProof/>
@@ -914,7 +949,7 @@
         <w:rPr>
           <w:noProof/>
         </w:rPr>
-        <w:instrText xml:space="preserve"> PAGEREF _Toc381271798 \h </w:instrText>
+        <w:instrText xml:space="preserve"> PAGEREF _Toc383965144 \h </w:instrText>
       </w:r>
       <w:r>
         <w:rPr>
@@ -931,7 +966,7 @@
         <w:rPr>
           <w:noProof/>
         </w:rPr>
-        <w:t>5</w:t>
+        <w:t>6</w:t>
       </w:r>
       <w:r>
         <w:rPr>
@@ -943,7 +978,6 @@
     <w:p>
       <w:pPr>
         <w:pStyle w:val="Verzeichnis1"/>
-        <w:jc w:val="left"/>
         <w:rPr>
           <w:rFonts w:asciiTheme="minorHAnsi" w:eastAsiaTheme="minorEastAsia" w:hAnsiTheme="minorHAnsi" w:cstheme="minorBidi"/>
           <w:noProof/>
@@ -988,7 +1022,7 @@
         <w:rPr>
           <w:noProof/>
         </w:rPr>
-        <w:instrText xml:space="preserve"> PAGEREF _Toc381271799 \h </w:instrText>
+        <w:instrText xml:space="preserve"> PAGEREF _Toc383965145 \h </w:instrText>
       </w:r>
       <w:r>
         <w:rPr>
@@ -1005,7 +1039,7 @@
         <w:rPr>
           <w:noProof/>
         </w:rPr>
-        <w:t>6</w:t>
+        <w:t>7</w:t>
       </w:r>
       <w:r>
         <w:rPr>
@@ -1017,7 +1051,6 @@
     <w:p>
       <w:pPr>
         <w:pStyle w:val="Verzeichnis1"/>
-        <w:jc w:val="left"/>
         <w:rPr>
           <w:rFonts w:asciiTheme="minorHAnsi" w:eastAsiaTheme="minorEastAsia" w:hAnsiTheme="minorHAnsi" w:cstheme="minorBidi"/>
           <w:noProof/>
@@ -1062,7 +1095,7 @@
         <w:rPr>
           <w:noProof/>
         </w:rPr>
-        <w:instrText xml:space="preserve"> PAGEREF _Toc381271800 \h </w:instrText>
+        <w:instrText xml:space="preserve"> PAGEREF _Toc383965146 \h </w:instrText>
       </w:r>
       <w:r>
         <w:rPr>
@@ -1079,7 +1112,7 @@
         <w:rPr>
           <w:noProof/>
         </w:rPr>
-        <w:t>8</w:t>
+        <w:t>9</w:t>
       </w:r>
       <w:r>
         <w:rPr>
@@ -1091,7 +1124,6 @@
     <w:p>
       <w:pPr>
         <w:pStyle w:val="Verzeichnis2"/>
-        <w:jc w:val="left"/>
         <w:rPr>
           <w:rFonts w:asciiTheme="minorHAnsi" w:eastAsiaTheme="minorEastAsia" w:hAnsiTheme="minorHAnsi" w:cstheme="minorBidi"/>
           <w:noProof/>
@@ -1136,7 +1168,7 @@
         <w:rPr>
           <w:noProof/>
         </w:rPr>
-        <w:instrText xml:space="preserve"> PAGEREF _Toc381271801 \h </w:instrText>
+        <w:instrText xml:space="preserve"> PAGEREF _Toc383965147 \h </w:instrText>
       </w:r>
       <w:r>
         <w:rPr>
@@ -1153,7 +1185,7 @@
         <w:rPr>
           <w:noProof/>
         </w:rPr>
-        <w:t>8</w:t>
+        <w:t>9</w:t>
       </w:r>
       <w:r>
         <w:rPr>
@@ -1165,7 +1197,6 @@
     <w:p>
       <w:pPr>
         <w:pStyle w:val="Verzeichnis3"/>
-        <w:jc w:val="left"/>
         <w:rPr>
           <w:rFonts w:asciiTheme="minorHAnsi" w:eastAsiaTheme="minorEastAsia" w:hAnsiTheme="minorHAnsi" w:cstheme="minorBidi"/>
           <w:noProof/>
@@ -1210,7 +1241,7 @@
         <w:rPr>
           <w:noProof/>
         </w:rPr>
-        <w:instrText xml:space="preserve"> PAGEREF _Toc381271802 \h </w:instrText>
+        <w:instrText xml:space="preserve"> PAGEREF _Toc383965148 \h </w:instrText>
       </w:r>
       <w:r>
         <w:rPr>
@@ -1227,7 +1258,7 @@
         <w:rPr>
           <w:noProof/>
         </w:rPr>
-        <w:t>8</w:t>
+        <w:t>9</w:t>
       </w:r>
       <w:r>
         <w:rPr>
@@ -1239,7 +1270,6 @@
     <w:p>
       <w:pPr>
         <w:pStyle w:val="Verzeichnis3"/>
-        <w:jc w:val="left"/>
         <w:rPr>
           <w:rFonts w:asciiTheme="minorHAnsi" w:eastAsiaTheme="minorEastAsia" w:hAnsiTheme="minorHAnsi" w:cstheme="minorBidi"/>
           <w:noProof/>
@@ -1284,7 +1314,7 @@
         <w:rPr>
           <w:noProof/>
         </w:rPr>
-        <w:instrText xml:space="preserve"> PAGEREF _Toc381271803 \h </w:instrText>
+        <w:instrText xml:space="preserve"> PAGEREF _Toc383965149 \h </w:instrText>
       </w:r>
       <w:r>
         <w:rPr>
@@ -1301,7 +1331,7 @@
         <w:rPr>
           <w:noProof/>
         </w:rPr>
-        <w:t>10</w:t>
+        <w:t>11</w:t>
       </w:r>
       <w:r>
         <w:rPr>
@@ -1313,7 +1343,6 @@
     <w:p>
       <w:pPr>
         <w:pStyle w:val="Verzeichnis3"/>
-        <w:jc w:val="left"/>
         <w:rPr>
           <w:rFonts w:asciiTheme="minorHAnsi" w:eastAsiaTheme="minorEastAsia" w:hAnsiTheme="minorHAnsi" w:cstheme="minorBidi"/>
           <w:noProof/>
@@ -1358,7 +1387,7 @@
         <w:rPr>
           <w:noProof/>
         </w:rPr>
-        <w:instrText xml:space="preserve"> PAGEREF _Toc381271804 \h </w:instrText>
+        <w:instrText xml:space="preserve"> PAGEREF _Toc383965150 \h </w:instrText>
       </w:r>
       <w:r>
         <w:rPr>
@@ -1375,7 +1404,7 @@
         <w:rPr>
           <w:noProof/>
         </w:rPr>
-        <w:t>11</w:t>
+        <w:t>12</w:t>
       </w:r>
       <w:r>
         <w:rPr>
@@ -1387,7 +1416,6 @@
     <w:p>
       <w:pPr>
         <w:pStyle w:val="Verzeichnis2"/>
-        <w:jc w:val="left"/>
         <w:rPr>
           <w:rFonts w:asciiTheme="minorHAnsi" w:eastAsiaTheme="minorEastAsia" w:hAnsiTheme="minorHAnsi" w:cstheme="minorBidi"/>
           <w:noProof/>
@@ -1432,7 +1460,7 @@
         <w:rPr>
           <w:noProof/>
         </w:rPr>
-        <w:instrText xml:space="preserve"> PAGEREF _Toc381271805 \h </w:instrText>
+        <w:instrText xml:space="preserve"> PAGEREF _Toc383965151 \h </w:instrText>
       </w:r>
       <w:r>
         <w:rPr>
@@ -1449,7 +1477,7 @@
         <w:rPr>
           <w:noProof/>
         </w:rPr>
-        <w:t>13</w:t>
+        <w:t>14</w:t>
       </w:r>
       <w:r>
         <w:rPr>
@@ -1461,7 +1489,6 @@
     <w:p>
       <w:pPr>
         <w:pStyle w:val="Verzeichnis2"/>
-        <w:jc w:val="left"/>
         <w:rPr>
           <w:rFonts w:asciiTheme="minorHAnsi" w:eastAsiaTheme="minorEastAsia" w:hAnsiTheme="minorHAnsi" w:cstheme="minorBidi"/>
           <w:noProof/>
@@ -1506,7 +1533,7 @@
         <w:rPr>
           <w:noProof/>
         </w:rPr>
-        <w:instrText xml:space="preserve"> PAGEREF _Toc381271806 \h </w:instrText>
+        <w:instrText xml:space="preserve"> PAGEREF _Toc383965152 \h </w:instrText>
       </w:r>
       <w:r>
         <w:rPr>
@@ -1523,7 +1550,7 @@
         <w:rPr>
           <w:noProof/>
         </w:rPr>
-        <w:t>16</w:t>
+        <w:t>17</w:t>
       </w:r>
       <w:r>
         <w:rPr>
@@ -1535,7 +1562,6 @@
     <w:p>
       <w:pPr>
         <w:pStyle w:val="Verzeichnis2"/>
-        <w:jc w:val="left"/>
         <w:rPr>
           <w:rFonts w:asciiTheme="minorHAnsi" w:eastAsiaTheme="minorEastAsia" w:hAnsiTheme="minorHAnsi" w:cstheme="minorBidi"/>
           <w:noProof/>
@@ -1580,7 +1606,7 @@
         <w:rPr>
           <w:noProof/>
         </w:rPr>
-        <w:instrText xml:space="preserve"> PAGEREF _Toc381271807 \h </w:instrText>
+        <w:instrText xml:space="preserve"> PAGEREF _Toc383965153 \h </w:instrText>
       </w:r>
       <w:r>
         <w:rPr>
@@ -1597,7 +1623,7 @@
         <w:rPr>
           <w:noProof/>
         </w:rPr>
-        <w:t>20</w:t>
+        <w:t>21</w:t>
       </w:r>
       <w:r>
         <w:rPr>
@@ -1609,7 +1635,6 @@
     <w:p>
       <w:pPr>
         <w:pStyle w:val="Verzeichnis1"/>
-        <w:jc w:val="left"/>
         <w:rPr>
           <w:rFonts w:asciiTheme="minorHAnsi" w:eastAsiaTheme="minorEastAsia" w:hAnsiTheme="minorHAnsi" w:cstheme="minorBidi"/>
           <w:noProof/>
@@ -1621,7 +1646,7 @@
         <w:rPr>
           <w:noProof/>
         </w:rPr>
-        <w:t>4.</w:t>
+        <w:t>3.</w:t>
       </w:r>
       <w:r>
         <w:rPr>
@@ -1636,7 +1661,7 @@
         <w:rPr>
           <w:noProof/>
         </w:rPr>
-        <w:t>Vergleichskriterien für die Methoden</w:t>
+        <w:t>Vergleichskriterien für die Prozesse</w:t>
       </w:r>
       <w:r>
         <w:rPr>
@@ -1654,7 +1679,7 @@
         <w:rPr>
           <w:noProof/>
         </w:rPr>
-        <w:instrText xml:space="preserve"> PAGEREF _Toc381271808 \h </w:instrText>
+        <w:instrText xml:space="preserve"> PAGEREF _Toc383965154 \h </w:instrText>
       </w:r>
       <w:r>
         <w:rPr>
@@ -1671,7 +1696,153 @@
         <w:rPr>
           <w:noProof/>
         </w:rPr>
-        <w:t>28</w:t>
+        <w:t>27</w:t>
+      </w:r>
+      <w:r>
+        <w:rPr>
+          <w:noProof/>
+        </w:rPr>
+        <w:fldChar w:fldCharType="end"/>
+      </w:r>
+    </w:p>
+    <w:p>
+      <w:pPr>
+        <w:pStyle w:val="Verzeichnis2"/>
+        <w:rPr>
+          <w:rFonts w:asciiTheme="minorHAnsi" w:eastAsiaTheme="minorEastAsia" w:hAnsiTheme="minorHAnsi" w:cstheme="minorBidi"/>
+          <w:noProof/>
+          <w:sz w:val="22"/>
+          <w:szCs w:val="22"/>
+        </w:rPr>
+      </w:pPr>
+      <w:r>
+        <w:rPr>
+          <w:noProof/>
+        </w:rPr>
+        <w:t>3.1</w:t>
+      </w:r>
+      <w:r>
+        <w:rPr>
+          <w:rFonts w:asciiTheme="minorHAnsi" w:eastAsiaTheme="minorEastAsia" w:hAnsiTheme="minorHAnsi" w:cstheme="minorBidi"/>
+          <w:noProof/>
+          <w:sz w:val="22"/>
+          <w:szCs w:val="22"/>
+        </w:rPr>
+        <w:tab/>
+      </w:r>
+      <w:r>
+        <w:rPr>
+          <w:noProof/>
+        </w:rPr>
+        <w:t>Begriffserklärung</w:t>
+      </w:r>
+      <w:r>
+        <w:rPr>
+          <w:noProof/>
+        </w:rPr>
+        <w:tab/>
+      </w:r>
+      <w:r>
+        <w:rPr>
+          <w:noProof/>
+        </w:rPr>
+        <w:fldChar w:fldCharType="begin"/>
+      </w:r>
+      <w:r>
+        <w:rPr>
+          <w:noProof/>
+        </w:rPr>
+        <w:instrText xml:space="preserve"> PAGEREF _Toc383965155 \h </w:instrText>
+      </w:r>
+      <w:r>
+        <w:rPr>
+          <w:noProof/>
+        </w:rPr>
+      </w:r>
+      <w:r>
+        <w:rPr>
+          <w:noProof/>
+        </w:rPr>
+        <w:fldChar w:fldCharType="separate"/>
+      </w:r>
+      <w:r>
+        <w:rPr>
+          <w:noProof/>
+        </w:rPr>
+        <w:t>27</w:t>
+      </w:r>
+      <w:r>
+        <w:rPr>
+          <w:noProof/>
+        </w:rPr>
+        <w:fldChar w:fldCharType="end"/>
+      </w:r>
+    </w:p>
+    <w:p>
+      <w:pPr>
+        <w:pStyle w:val="Verzeichnis2"/>
+        <w:rPr>
+          <w:rFonts w:asciiTheme="minorHAnsi" w:eastAsiaTheme="minorEastAsia" w:hAnsiTheme="minorHAnsi" w:cstheme="minorBidi"/>
+          <w:noProof/>
+          <w:sz w:val="22"/>
+          <w:szCs w:val="22"/>
+        </w:rPr>
+      </w:pPr>
+      <w:r>
+        <w:rPr>
+          <w:noProof/>
+        </w:rPr>
+        <w:t>3.2</w:t>
+      </w:r>
+      <w:r>
+        <w:rPr>
+          <w:rFonts w:asciiTheme="minorHAnsi" w:eastAsiaTheme="minorEastAsia" w:hAnsiTheme="minorHAnsi" w:cstheme="minorBidi"/>
+          <w:noProof/>
+          <w:sz w:val="22"/>
+          <w:szCs w:val="22"/>
+        </w:rPr>
+        <w:tab/>
+      </w:r>
+      <w:r>
+        <w:rPr>
+          <w:noProof/>
+        </w:rPr>
+        <w:t>Vergleichsmatrix</w:t>
+      </w:r>
+      <w:r>
+        <w:rPr>
+          <w:noProof/>
+        </w:rPr>
+        <w:tab/>
+      </w:r>
+      <w:r>
+        <w:rPr>
+          <w:noProof/>
+        </w:rPr>
+        <w:fldChar w:fldCharType="begin"/>
+      </w:r>
+      <w:r>
+        <w:rPr>
+          <w:noProof/>
+        </w:rPr>
+        <w:instrText xml:space="preserve"> PAGEREF _Toc383965156 \h </w:instrText>
+      </w:r>
+      <w:r>
+        <w:rPr>
+          <w:noProof/>
+        </w:rPr>
+      </w:r>
+      <w:r>
+        <w:rPr>
+          <w:noProof/>
+        </w:rPr>
+        <w:fldChar w:fldCharType="separate"/>
+      </w:r>
+      <w:r>
+        <w:rPr>
+          <w:noProof/>
+        </w:rPr>
+        <w:t>29</w:t>
       </w:r>
       <w:r>
         <w:rPr>
@@ -1683,7 +1854,6 @@
     <w:p>
       <w:pPr>
         <w:pStyle w:val="Verzeichnis1"/>
-        <w:jc w:val="left"/>
         <w:rPr>
           <w:rFonts w:asciiTheme="minorHAnsi" w:eastAsiaTheme="minorEastAsia" w:hAnsiTheme="minorHAnsi" w:cstheme="minorBidi"/>
           <w:noProof/>
@@ -1695,7 +1865,7 @@
         <w:rPr>
           <w:noProof/>
         </w:rPr>
-        <w:t>5.</w:t>
+        <w:t>4.</w:t>
       </w:r>
       <w:r>
         <w:rPr>
@@ -1728,7 +1898,7 @@
         <w:rPr>
           <w:noProof/>
         </w:rPr>
-        <w:instrText xml:space="preserve"> PAGEREF _Toc381271809 \h </w:instrText>
+        <w:instrText xml:space="preserve"> PAGEREF _Toc383965157 \h </w:instrText>
       </w:r>
       <w:r>
         <w:rPr>
@@ -1745,7 +1915,7 @@
         <w:rPr>
           <w:noProof/>
         </w:rPr>
-        <w:t>29</w:t>
+        <w:t>34</w:t>
       </w:r>
       <w:r>
         <w:rPr>
@@ -1757,7 +1927,6 @@
     <w:p>
       <w:pPr>
         <w:pStyle w:val="Verzeichnis1"/>
-        <w:jc w:val="left"/>
         <w:rPr>
           <w:rFonts w:asciiTheme="minorHAnsi" w:eastAsiaTheme="minorEastAsia" w:hAnsiTheme="minorHAnsi" w:cstheme="minorBidi"/>
           <w:noProof/>
@@ -1769,7 +1938,7 @@
         <w:rPr>
           <w:noProof/>
         </w:rPr>
-        <w:t>6.</w:t>
+        <w:t>5.</w:t>
       </w:r>
       <w:r>
         <w:rPr>
@@ -1802,7 +1971,7 @@
         <w:rPr>
           <w:noProof/>
         </w:rPr>
-        <w:instrText xml:space="preserve"> PAGEREF _Toc381271810 \h </w:instrText>
+        <w:instrText xml:space="preserve"> PAGEREF _Toc383965158 \h </w:instrText>
       </w:r>
       <w:r>
         <w:rPr>
@@ -1819,7 +1988,7 @@
         <w:rPr>
           <w:noProof/>
         </w:rPr>
-        <w:t>40</w:t>
+        <w:t>45</w:t>
       </w:r>
       <w:r>
         <w:rPr>
@@ -1831,7 +2000,6 @@
     <w:p>
       <w:pPr>
         <w:pStyle w:val="Verzeichnis1"/>
-        <w:jc w:val="left"/>
         <w:rPr>
           <w:rFonts w:asciiTheme="minorHAnsi" w:eastAsiaTheme="minorEastAsia" w:hAnsiTheme="minorHAnsi" w:cstheme="minorBidi"/>
           <w:noProof/>
@@ -1843,7 +2011,7 @@
         <w:rPr>
           <w:noProof/>
         </w:rPr>
-        <w:t>7.</w:t>
+        <w:t>6.</w:t>
       </w:r>
       <w:r>
         <w:rPr>
@@ -1876,7 +2044,7 @@
         <w:rPr>
           <w:noProof/>
         </w:rPr>
-        <w:instrText xml:space="preserve"> PAGEREF _Toc381271811 \h </w:instrText>
+        <w:instrText xml:space="preserve"> PAGEREF _Toc383965159 \h </w:instrText>
       </w:r>
       <w:r>
         <w:rPr>
@@ -1893,7 +2061,7 @@
         <w:rPr>
           <w:noProof/>
         </w:rPr>
-        <w:t>45</w:t>
+        <w:t>50</w:t>
       </w:r>
       <w:r>
         <w:rPr>
@@ -1905,7 +2073,6 @@
     <w:p>
       <w:pPr>
         <w:pStyle w:val="Verzeichnis1"/>
-        <w:jc w:val="left"/>
         <w:rPr>
           <w:rFonts w:asciiTheme="minorHAnsi" w:eastAsiaTheme="minorEastAsia" w:hAnsiTheme="minorHAnsi" w:cstheme="minorBidi"/>
           <w:noProof/>
@@ -1917,7 +2084,7 @@
         <w:rPr>
           <w:noProof/>
         </w:rPr>
-        <w:t>8.</w:t>
+        <w:t>7.</w:t>
       </w:r>
       <w:r>
         <w:rPr>
@@ -1950,7 +2117,7 @@
         <w:rPr>
           <w:noProof/>
         </w:rPr>
-        <w:instrText xml:space="preserve"> PAGEREF _Toc381271812 \h </w:instrText>
+        <w:instrText xml:space="preserve"> PAGEREF _Toc383965160 \h </w:instrText>
       </w:r>
       <w:r>
         <w:rPr>
@@ -1967,7 +2134,7 @@
         <w:rPr>
           <w:noProof/>
         </w:rPr>
-        <w:t>48</w:t>
+        <w:t>53</w:t>
       </w:r>
       <w:r>
         <w:rPr>
@@ -1979,7 +2146,6 @@
     <w:p>
       <w:pPr>
         <w:pStyle w:val="Verzeichnis2"/>
-        <w:jc w:val="left"/>
         <w:rPr>
           <w:rFonts w:asciiTheme="minorHAnsi" w:eastAsiaTheme="minorEastAsia" w:hAnsiTheme="minorHAnsi" w:cstheme="minorBidi"/>
           <w:noProof/>
@@ -1991,7 +2157,7 @@
         <w:rPr>
           <w:noProof/>
         </w:rPr>
-        <w:t>8.1</w:t>
+        <w:t>7.1</w:t>
       </w:r>
       <w:r>
         <w:rPr>
@@ -2024,7 +2190,7 @@
         <w:rPr>
           <w:noProof/>
         </w:rPr>
-        <w:instrText xml:space="preserve"> PAGEREF _Toc381271813 \h </w:instrText>
+        <w:instrText xml:space="preserve"> PAGEREF _Toc383965161 \h </w:instrText>
       </w:r>
       <w:r>
         <w:rPr>
@@ -2041,7 +2207,7 @@
         <w:rPr>
           <w:noProof/>
         </w:rPr>
-        <w:t>48</w:t>
+        <w:t>53</w:t>
       </w:r>
       <w:r>
         <w:rPr>
@@ -2053,7 +2219,6 @@
     <w:p>
       <w:pPr>
         <w:pStyle w:val="Verzeichnis2"/>
-        <w:jc w:val="left"/>
         <w:rPr>
           <w:rFonts w:asciiTheme="minorHAnsi" w:eastAsiaTheme="minorEastAsia" w:hAnsiTheme="minorHAnsi" w:cstheme="minorBidi"/>
           <w:noProof/>
@@ -2065,7 +2230,7 @@
         <w:rPr>
           <w:noProof/>
         </w:rPr>
-        <w:t>8.2</w:t>
+        <w:t>7.2</w:t>
       </w:r>
       <w:r>
         <w:rPr>
@@ -2098,7 +2263,7 @@
         <w:rPr>
           <w:noProof/>
         </w:rPr>
-        <w:instrText xml:space="preserve"> PAGEREF _Toc381271814 \h </w:instrText>
+        <w:instrText xml:space="preserve"> PAGEREF _Toc383965162 \h </w:instrText>
       </w:r>
       <w:r>
         <w:rPr>
@@ -2115,7 +2280,7 @@
         <w:rPr>
           <w:noProof/>
         </w:rPr>
-        <w:t>48</w:t>
+        <w:t>53</w:t>
       </w:r>
       <w:r>
         <w:rPr>
@@ -2127,7 +2292,6 @@
     <w:p>
       <w:pPr>
         <w:pStyle w:val="Verzeichnis2"/>
-        <w:jc w:val="left"/>
         <w:rPr>
           <w:rFonts w:asciiTheme="minorHAnsi" w:eastAsiaTheme="minorEastAsia" w:hAnsiTheme="minorHAnsi" w:cstheme="minorBidi"/>
           <w:noProof/>
@@ -2139,7 +2303,7 @@
         <w:rPr>
           <w:noProof/>
         </w:rPr>
-        <w:t>8.3</w:t>
+        <w:t>7.3</w:t>
       </w:r>
       <w:r>
         <w:rPr>
@@ -2172,7 +2336,7 @@
         <w:rPr>
           <w:noProof/>
         </w:rPr>
-        <w:instrText xml:space="preserve"> PAGEREF _Toc381271815 \h </w:instrText>
+        <w:instrText xml:space="preserve"> PAGEREF _Toc383965163 \h </w:instrText>
       </w:r>
       <w:r>
         <w:rPr>
@@ -2189,7 +2353,7 @@
         <w:rPr>
           <w:noProof/>
         </w:rPr>
-        <w:t>48</w:t>
+        <w:t>53</w:t>
       </w:r>
       <w:r>
         <w:rPr>
@@ -2201,7 +2365,6 @@
     <w:p>
       <w:pPr>
         <w:pStyle w:val="Verzeichnis1"/>
-        <w:jc w:val="left"/>
         <w:rPr>
           <w:rFonts w:asciiTheme="minorHAnsi" w:eastAsiaTheme="minorEastAsia" w:hAnsiTheme="minorHAnsi" w:cstheme="minorBidi"/>
           <w:noProof/>
@@ -2213,7 +2376,7 @@
         <w:rPr>
           <w:noProof/>
         </w:rPr>
-        <w:t>9.</w:t>
+        <w:t>8.</w:t>
       </w:r>
       <w:r>
         <w:rPr>
@@ -2246,7 +2409,7 @@
         <w:rPr>
           <w:noProof/>
         </w:rPr>
-        <w:instrText xml:space="preserve"> PAGEREF _Toc381271816 \h </w:instrText>
+        <w:instrText xml:space="preserve"> PAGEREF _Toc383965164 \h </w:instrText>
       </w:r>
       <w:r>
         <w:rPr>
@@ -2263,7 +2426,7 @@
         <w:rPr>
           <w:noProof/>
         </w:rPr>
-        <w:t>49</w:t>
+        <w:t>54</w:t>
       </w:r>
       <w:r>
         <w:rPr>
@@ -2275,7 +2438,6 @@
     <w:p>
       <w:pPr>
         <w:pStyle w:val="Verzeichnis2"/>
-        <w:jc w:val="left"/>
         <w:rPr>
           <w:rFonts w:asciiTheme="minorHAnsi" w:eastAsiaTheme="minorEastAsia" w:hAnsiTheme="minorHAnsi" w:cstheme="minorBidi"/>
           <w:noProof/>
@@ -2287,7 +2449,7 @@
         <w:rPr>
           <w:noProof/>
         </w:rPr>
-        <w:t>9.1</w:t>
+        <w:t>8.1</w:t>
       </w:r>
       <w:r>
         <w:rPr>
@@ -2320,7 +2482,7 @@
         <w:rPr>
           <w:noProof/>
         </w:rPr>
-        <w:instrText xml:space="preserve"> PAGEREF _Toc381271817 \h </w:instrText>
+        <w:instrText xml:space="preserve"> PAGEREF _Toc383965165 \h </w:instrText>
       </w:r>
       <w:r>
         <w:rPr>
@@ -2337,7 +2499,7 @@
         <w:rPr>
           <w:noProof/>
         </w:rPr>
-        <w:t>49</w:t>
+        <w:t>54</w:t>
       </w:r>
       <w:r>
         <w:rPr>
@@ -2349,7 +2511,6 @@
     <w:p>
       <w:pPr>
         <w:pStyle w:val="Verzeichnis3"/>
-        <w:jc w:val="left"/>
         <w:rPr>
           <w:rFonts w:asciiTheme="minorHAnsi" w:eastAsiaTheme="minorEastAsia" w:hAnsiTheme="minorHAnsi" w:cstheme="minorBidi"/>
           <w:noProof/>
@@ -2361,7 +2522,7 @@
         <w:rPr>
           <w:noProof/>
         </w:rPr>
-        <w:t>9.1.1</w:t>
+        <w:t>8.1.1</w:t>
       </w:r>
       <w:r>
         <w:rPr>
@@ -2394,7 +2555,7 @@
         <w:rPr>
           <w:noProof/>
         </w:rPr>
-        <w:instrText xml:space="preserve"> PAGEREF _Toc381271818 \h </w:instrText>
+        <w:instrText xml:space="preserve"> PAGEREF _Toc383965166 \h </w:instrText>
       </w:r>
       <w:r>
         <w:rPr>
@@ -2411,7 +2572,7 @@
         <w:rPr>
           <w:noProof/>
         </w:rPr>
-        <w:t>49</w:t>
+        <w:t>54</w:t>
       </w:r>
       <w:r>
         <w:rPr>
@@ -2423,7 +2584,6 @@
     <w:p>
       <w:pPr>
         <w:pStyle w:val="Verzeichnis3"/>
-        <w:jc w:val="left"/>
         <w:rPr>
           <w:rFonts w:asciiTheme="minorHAnsi" w:eastAsiaTheme="minorEastAsia" w:hAnsiTheme="minorHAnsi" w:cstheme="minorBidi"/>
           <w:noProof/>
@@ -2435,7 +2595,7 @@
         <w:rPr>
           <w:noProof/>
         </w:rPr>
-        <w:t>9.1.2</w:t>
+        <w:t>8.1.2</w:t>
       </w:r>
       <w:r>
         <w:rPr>
@@ -2468,7 +2628,7 @@
         <w:rPr>
           <w:noProof/>
         </w:rPr>
-        <w:instrText xml:space="preserve"> PAGEREF _Toc381271819 \h </w:instrText>
+        <w:instrText xml:space="preserve"> PAGEREF _Toc383965167 \h </w:instrText>
       </w:r>
       <w:r>
         <w:rPr>
@@ -2485,7 +2645,7 @@
         <w:rPr>
           <w:noProof/>
         </w:rPr>
-        <w:t>49</w:t>
+        <w:t>54</w:t>
       </w:r>
       <w:r>
         <w:rPr>
@@ -2497,7 +2657,6 @@
     <w:p>
       <w:pPr>
         <w:pStyle w:val="Verzeichnis3"/>
-        <w:jc w:val="left"/>
         <w:rPr>
           <w:rFonts w:asciiTheme="minorHAnsi" w:eastAsiaTheme="minorEastAsia" w:hAnsiTheme="minorHAnsi" w:cstheme="minorBidi"/>
           <w:noProof/>
@@ -2509,7 +2668,7 @@
         <w:rPr>
           <w:noProof/>
         </w:rPr>
-        <w:t>9.1.3</w:t>
+        <w:t>8.1.3</w:t>
       </w:r>
       <w:r>
         <w:rPr>
@@ -2542,7 +2701,7 @@
         <w:rPr>
           <w:noProof/>
         </w:rPr>
-        <w:instrText xml:space="preserve"> PAGEREF _Toc381271820 \h </w:instrText>
+        <w:instrText xml:space="preserve"> PAGEREF _Toc383965168 \h </w:instrText>
       </w:r>
       <w:r>
         <w:rPr>
@@ -2559,7 +2718,7 @@
         <w:rPr>
           <w:noProof/>
         </w:rPr>
-        <w:t>49</w:t>
+        <w:t>54</w:t>
       </w:r>
       <w:r>
         <w:rPr>
@@ -2571,7 +2730,6 @@
     <w:p>
       <w:pPr>
         <w:pStyle w:val="Verzeichnis2"/>
-        <w:jc w:val="left"/>
         <w:rPr>
           <w:rFonts w:asciiTheme="minorHAnsi" w:eastAsiaTheme="minorEastAsia" w:hAnsiTheme="minorHAnsi" w:cstheme="minorBidi"/>
           <w:noProof/>
@@ -2583,7 +2741,7 @@
         <w:rPr>
           <w:noProof/>
         </w:rPr>
-        <w:t>9.2</w:t>
+        <w:t>8.2</w:t>
       </w:r>
       <w:r>
         <w:rPr>
@@ -2616,7 +2774,7 @@
         <w:rPr>
           <w:noProof/>
         </w:rPr>
-        <w:instrText xml:space="preserve"> PAGEREF _Toc381271821 \h </w:instrText>
+        <w:instrText xml:space="preserve"> PAGEREF _Toc383965169 \h </w:instrText>
       </w:r>
       <w:r>
         <w:rPr>
@@ -2633,7 +2791,7 @@
         <w:rPr>
           <w:noProof/>
         </w:rPr>
-        <w:t>49</w:t>
+        <w:t>54</w:t>
       </w:r>
       <w:r>
         <w:rPr>
@@ -2645,7 +2803,6 @@
     <w:p>
       <w:pPr>
         <w:pStyle w:val="Verzeichnis2"/>
-        <w:jc w:val="left"/>
         <w:rPr>
           <w:rFonts w:asciiTheme="minorHAnsi" w:eastAsiaTheme="minorEastAsia" w:hAnsiTheme="minorHAnsi" w:cstheme="minorBidi"/>
           <w:noProof/>
@@ -2657,7 +2814,7 @@
         <w:rPr>
           <w:noProof/>
         </w:rPr>
-        <w:t>9.3</w:t>
+        <w:t>8.3</w:t>
       </w:r>
       <w:r>
         <w:rPr>
@@ -2690,7 +2847,7 @@
         <w:rPr>
           <w:noProof/>
         </w:rPr>
-        <w:instrText xml:space="preserve"> PAGEREF _Toc381271822 \h </w:instrText>
+        <w:instrText xml:space="preserve"> PAGEREF _Toc383965170 \h </w:instrText>
       </w:r>
       <w:r>
         <w:rPr>
@@ -2707,7 +2864,7 @@
         <w:rPr>
           <w:noProof/>
         </w:rPr>
-        <w:t>49</w:t>
+        <w:t>54</w:t>
       </w:r>
       <w:r>
         <w:rPr>
@@ -2719,7 +2876,6 @@
     <w:p>
       <w:pPr>
         <w:pStyle w:val="Verzeichnis1"/>
-        <w:jc w:val="left"/>
         <w:rPr>
           <w:rFonts w:asciiTheme="minorHAnsi" w:eastAsiaTheme="minorEastAsia" w:hAnsiTheme="minorHAnsi" w:cstheme="minorBidi"/>
           <w:noProof/>
@@ -2731,7 +2887,7 @@
         <w:rPr>
           <w:noProof/>
         </w:rPr>
-        <w:t>10.</w:t>
+        <w:t>9.</w:t>
       </w:r>
       <w:r>
         <w:rPr>
@@ -2764,7 +2920,7 @@
         <w:rPr>
           <w:noProof/>
         </w:rPr>
-        <w:instrText xml:space="preserve"> PAGEREF _Toc381271823 \h </w:instrText>
+        <w:instrText xml:space="preserve"> PAGEREF _Toc383965171 \h </w:instrText>
       </w:r>
       <w:r>
         <w:rPr>
@@ -2781,7 +2937,7 @@
         <w:rPr>
           <w:noProof/>
         </w:rPr>
-        <w:t>50</w:t>
+        <w:t>55</w:t>
       </w:r>
       <w:r>
         <w:rPr>
@@ -2814,8 +2970,9 @@
         <w:pStyle w:val="Block"/>
         <w:jc w:val="left"/>
       </w:pPr>
-      <w:bookmarkStart w:id="3" w:name="_Toc269368680"/>
-      <w:r>
+      <w:bookmarkStart w:id="4" w:name="_Toc269368680"/>
+      <w:r>
+        <w:lastRenderedPageBreak/>
         <w:br w:type="page"/>
       </w:r>
     </w:p>
@@ -2824,13 +2981,13 @@
         <w:pStyle w:val="berschriftOhneNummer"/>
         <w:jc w:val="left"/>
       </w:pPr>
-      <w:bookmarkStart w:id="4" w:name="_Toc381271796"/>
+      <w:bookmarkStart w:id="5" w:name="_Toc383965142"/>
       <w:proofErr w:type="spellStart"/>
       <w:r>
         <w:lastRenderedPageBreak/>
         <w:t>Abbildungverzeichnis</w:t>
       </w:r>
-      <w:bookmarkEnd w:id="4"/>
+      <w:bookmarkEnd w:id="5"/>
       <w:proofErr w:type="spellEnd"/>
     </w:p>
     <w:p>
@@ -2870,11 +3027,11 @@
         <w:pStyle w:val="berschriftOhneNummer"/>
         <w:jc w:val="left"/>
       </w:pPr>
-      <w:bookmarkStart w:id="5" w:name="_Toc381271797"/>
+      <w:bookmarkStart w:id="6" w:name="_Toc383965143"/>
       <w:r>
         <w:t>Tabellenverzeichnis</w:t>
       </w:r>
-      <w:bookmarkEnd w:id="5"/>
+      <w:bookmarkEnd w:id="6"/>
     </w:p>
     <w:p>
       <w:pPr>
@@ -2913,7 +3070,7 @@
         <w:pStyle w:val="berschriftOhneNummer"/>
         <w:jc w:val="left"/>
       </w:pPr>
-      <w:bookmarkStart w:id="6" w:name="_Toc381271798"/>
+      <w:bookmarkStart w:id="7" w:name="_Toc383965144"/>
       <w:r>
         <w:t>Abkürzungsverzeic</w:t>
       </w:r>
@@ -2923,7 +3080,7 @@
       <w:r>
         <w:t>nis</w:t>
       </w:r>
-      <w:bookmarkEnd w:id="6"/>
+      <w:bookmarkEnd w:id="7"/>
     </w:p>
     <w:p>
       <w:pPr>
@@ -2932,12 +3089,12 @@
           <w:lang w:val="en-US"/>
         </w:rPr>
       </w:pPr>
-      <w:bookmarkStart w:id="7" w:name="_Ref268205252"/>
-      <w:bookmarkStart w:id="8" w:name="_Ref268205257"/>
-      <w:bookmarkStart w:id="9" w:name="_Ref268205281"/>
-      <w:bookmarkStart w:id="10" w:name="_Ref268205306"/>
-      <w:bookmarkStart w:id="11" w:name="_Toc269368665"/>
-      <w:bookmarkEnd w:id="3"/>
+      <w:bookmarkStart w:id="8" w:name="_Ref268205252"/>
+      <w:bookmarkStart w:id="9" w:name="_Ref268205257"/>
+      <w:bookmarkStart w:id="10" w:name="_Ref268205281"/>
+      <w:bookmarkStart w:id="11" w:name="_Ref268205306"/>
+      <w:bookmarkStart w:id="12" w:name="_Toc269368665"/>
+      <w:bookmarkEnd w:id="4"/>
     </w:p>
     <w:p>
       <w:pPr>
@@ -2964,17 +3121,17 @@
         <w:pStyle w:val="berschrift1"/>
         <w:jc w:val="left"/>
       </w:pPr>
-      <w:bookmarkStart w:id="12" w:name="_Toc381271799"/>
-      <w:bookmarkEnd w:id="7"/>
+      <w:bookmarkStart w:id="13" w:name="_Toc383965145"/>
       <w:bookmarkEnd w:id="8"/>
       <w:bookmarkEnd w:id="9"/>
       <w:bookmarkEnd w:id="10"/>
       <w:bookmarkEnd w:id="11"/>
+      <w:bookmarkEnd w:id="12"/>
       <w:r>
         <w:lastRenderedPageBreak/>
         <w:t>Einleitung</w:t>
       </w:r>
-      <w:bookmarkEnd w:id="12"/>
+      <w:bookmarkEnd w:id="13"/>
     </w:p>
     <w:p>
       <w:pPr>
@@ -3164,7 +3321,7 @@
       <w:r>
         <w:br w:type="page"/>
       </w:r>
-      <w:bookmarkStart w:id="13" w:name="_Toc381271800"/>
+      <w:bookmarkStart w:id="14" w:name="_Toc383965146"/>
       <w:r>
         <w:lastRenderedPageBreak/>
         <w:t xml:space="preserve">Agile </w:t>
@@ -3172,29 +3329,29 @@
       <w:r>
         <w:t>Softwareentwicklung</w:t>
       </w:r>
-      <w:bookmarkEnd w:id="13"/>
+      <w:bookmarkEnd w:id="14"/>
     </w:p>
     <w:p>
       <w:pPr>
         <w:pStyle w:val="berschrift2"/>
         <w:jc w:val="left"/>
       </w:pPr>
-      <w:bookmarkStart w:id="14" w:name="_Toc381271801"/>
+      <w:bookmarkStart w:id="15" w:name="_Toc383965147"/>
       <w:r>
         <w:t>Allgemein</w:t>
       </w:r>
-      <w:bookmarkEnd w:id="14"/>
+      <w:bookmarkEnd w:id="15"/>
     </w:p>
     <w:p>
       <w:pPr>
         <w:pStyle w:val="berschrift3"/>
         <w:jc w:val="left"/>
       </w:pPr>
-      <w:bookmarkStart w:id="15" w:name="_Toc381271802"/>
+      <w:bookmarkStart w:id="16" w:name="_Toc383965148"/>
       <w:r>
         <w:t>Einführung</w:t>
       </w:r>
-      <w:bookmarkEnd w:id="15"/>
+      <w:bookmarkEnd w:id="16"/>
     </w:p>
     <w:p>
       <w:pPr>
@@ -3333,14 +3490,27 @@
       <w:r>
         <w:t xml:space="preserve">Abbildung </w:t>
       </w:r>
-      <w:fldSimple w:instr=" SEQ Abbildung \* ARABIC ">
-        <w:r>
-          <w:rPr>
-            <w:noProof/>
-          </w:rPr>
-          <w:t>1</w:t>
-        </w:r>
-      </w:fldSimple>
+      <w:r>
+        <w:fldChar w:fldCharType="begin"/>
+      </w:r>
+      <w:r>
+        <w:instrText xml:space="preserve"> SEQ Abbildung \* ARABIC </w:instrText>
+      </w:r>
+      <w:r>
+        <w:fldChar w:fldCharType="separate"/>
+      </w:r>
+      <w:r>
+        <w:rPr>
+          <w:noProof/>
+        </w:rPr>
+        <w:t>1</w:t>
+      </w:r>
+      <w:r>
+        <w:rPr>
+          <w:noProof/>
+        </w:rPr>
+        <w:fldChar w:fldCharType="end"/>
+      </w:r>
     </w:p>
     <w:p>
       <w:pPr>
@@ -3361,12 +3531,12 @@
         <w:pStyle w:val="berschrift3"/>
         <w:jc w:val="left"/>
       </w:pPr>
-      <w:bookmarkStart w:id="16" w:name="_Toc381271803"/>
+      <w:bookmarkStart w:id="17" w:name="_Toc383965149"/>
       <w:r>
         <w:lastRenderedPageBreak/>
         <w:t>Das agile Manifest</w:t>
       </w:r>
-      <w:bookmarkEnd w:id="16"/>
+      <w:bookmarkEnd w:id="17"/>
     </w:p>
     <w:p>
       <w:pPr>
@@ -3510,12 +3680,12 @@
         <w:pStyle w:val="berschrift3"/>
         <w:jc w:val="left"/>
       </w:pPr>
-      <w:bookmarkStart w:id="17" w:name="_Toc381271804"/>
+      <w:bookmarkStart w:id="18" w:name="_Toc383965150"/>
       <w:r>
         <w:lastRenderedPageBreak/>
         <w:t>Agile Prinzipien/Methoden</w:t>
       </w:r>
-      <w:bookmarkEnd w:id="17"/>
+      <w:bookmarkEnd w:id="18"/>
     </w:p>
     <w:p>
       <w:pPr>
@@ -3744,7 +3914,7 @@
         <w:pStyle w:val="berschrift2"/>
         <w:jc w:val="left"/>
       </w:pPr>
-      <w:bookmarkStart w:id="18" w:name="_Toc381271805"/>
+      <w:bookmarkStart w:id="19" w:name="_Toc383965151"/>
       <w:r>
         <w:lastRenderedPageBreak/>
         <w:t>Crystal</w:t>
@@ -3752,7 +3922,7 @@
       <w:r>
         <w:t xml:space="preserve"> Clear</w:t>
       </w:r>
-      <w:bookmarkEnd w:id="18"/>
+      <w:bookmarkEnd w:id="19"/>
     </w:p>
     <w:p>
       <w:pPr>
@@ -4564,13 +4734,13 @@
         <w:pStyle w:val="berschrift2"/>
         <w:jc w:val="left"/>
       </w:pPr>
-      <w:bookmarkStart w:id="19" w:name="_Toc381271806"/>
+      <w:bookmarkStart w:id="20" w:name="_Toc383965152"/>
       <w:proofErr w:type="spellStart"/>
       <w:r>
         <w:lastRenderedPageBreak/>
         <w:t>Scrum</w:t>
       </w:r>
-      <w:bookmarkEnd w:id="19"/>
+      <w:bookmarkEnd w:id="20"/>
       <w:proofErr w:type="spellEnd"/>
     </w:p>
     <w:p>
@@ -5488,12 +5658,12 @@
         <w:pStyle w:val="berschrift2"/>
         <w:jc w:val="left"/>
       </w:pPr>
-      <w:bookmarkStart w:id="20" w:name="_Toc381271807"/>
+      <w:bookmarkStart w:id="21" w:name="_Toc383965153"/>
       <w:r>
         <w:lastRenderedPageBreak/>
         <w:t>Kanban</w:t>
       </w:r>
-      <w:bookmarkEnd w:id="20"/>
+      <w:bookmarkEnd w:id="21"/>
     </w:p>
     <w:p>
       <w:pPr>
@@ -5767,13 +5937,9 @@
         <w:jc w:val="left"/>
         <w:rPr>
           <w:b/>
-          <w:lang w:val="en-US"/>
         </w:rPr>
       </w:pPr>
       <w:r>
-        <w:rPr>
-          <w:lang w:val="en-US"/>
-        </w:rPr>
         <w:br w:type="page"/>
       </w:r>
     </w:p>
@@ -6818,15 +6984,15 @@
         <w:pStyle w:val="berschrift1"/>
         <w:jc w:val="left"/>
       </w:pPr>
-      <w:bookmarkStart w:id="21" w:name="_Toc381271808"/>
+      <w:bookmarkStart w:id="22" w:name="_Toc383965154"/>
       <w:r>
         <w:lastRenderedPageBreak/>
         <w:t xml:space="preserve">Vergleichskriterien für die </w:t>
       </w:r>
-      <w:bookmarkEnd w:id="21"/>
       <w:r>
         <w:t>Prozesse</w:t>
       </w:r>
+      <w:bookmarkEnd w:id="22"/>
     </w:p>
     <w:p>
       <w:pPr>
@@ -6845,9 +7011,11 @@
       <w:pPr>
         <w:pStyle w:val="berschrift2"/>
       </w:pPr>
+      <w:bookmarkStart w:id="23" w:name="_Toc383965155"/>
       <w:r>
         <w:t>Begriffserklärung</w:t>
       </w:r>
+      <w:bookmarkEnd w:id="23"/>
     </w:p>
     <w:p>
       <w:pPr>
@@ -7170,10 +7338,12 @@
       <w:pPr>
         <w:pStyle w:val="berschrift2"/>
       </w:pPr>
+      <w:bookmarkStart w:id="24" w:name="_Toc383965156"/>
       <w:r>
         <w:lastRenderedPageBreak/>
         <w:t>Vergleichsmatrix</w:t>
       </w:r>
+      <w:bookmarkEnd w:id="24"/>
     </w:p>
     <w:p>
       <w:pPr>
@@ -13831,7 +14001,6 @@
           <w:szCs w:val="28"/>
         </w:rPr>
       </w:pPr>
-      <w:bookmarkStart w:id="22" w:name="_Toc381271809"/>
       <w:r>
         <w:br w:type="page"/>
       </w:r>
@@ -13841,11 +14010,12 @@
         <w:pStyle w:val="berschrift1"/>
         <w:jc w:val="left"/>
       </w:pPr>
+      <w:bookmarkStart w:id="25" w:name="_Toc383965157"/>
       <w:r>
         <w:lastRenderedPageBreak/>
         <w:t>Wahl der Tools</w:t>
       </w:r>
-      <w:bookmarkEnd w:id="22"/>
+      <w:bookmarkEnd w:id="25"/>
     </w:p>
     <w:p>
       <w:pPr>
@@ -14173,8 +14343,6 @@
             </w:r>
           </w:p>
         </w:tc>
-        <w:bookmarkStart w:id="23" w:name="_GoBack"/>
-        <w:bookmarkEnd w:id="23"/>
       </w:tr>
       <w:tr>
         <w:tc>
@@ -27306,12 +27474,12 @@
         <w:pStyle w:val="berschrift1"/>
         <w:jc w:val="left"/>
       </w:pPr>
-      <w:bookmarkStart w:id="24" w:name="_Toc381271810"/>
+      <w:bookmarkStart w:id="26" w:name="_Toc383965158"/>
       <w:r>
         <w:lastRenderedPageBreak/>
         <w:t>Wahl des Projektes</w:t>
       </w:r>
-      <w:bookmarkEnd w:id="24"/>
+      <w:bookmarkEnd w:id="26"/>
     </w:p>
     <w:p>
       <w:pPr>
@@ -27383,7 +27551,13 @@
         <w:jc w:val="left"/>
       </w:pPr>
       <w:r>
-        <w:t>Aus diesem Grund hat man sich entschieden zwar nur ein Projekt zu definieren, dieses jedoch separat für jeden Prozess durchzuführen. Dadurch werden für die definierten Projektanforderungen drei getrennte Lösungen entwickelt, die sich sehr gut als weiteres Mittel für den Vergleich eignen. Ein Nachteil ist, dass die Projekte sich gegenseitig beeinflussen, da durch die Einteilung der gleichen Teammitglieder in jedem Projekt ein Wissenstransfer entsteht. Dieser Faktor kann aber weitgehend ignoriert werden, denn der dadurch simulierte Erfahrungsaustausch könnte in normalen Umständen auch durch Berater stattfinden. Mit dieser Variante ist somit die beste Vergleichsbasis geboten.</w:t>
+        <w:t xml:space="preserve">Aus diesem Grund hat man sich entschieden zwar nur ein Projekt zu definieren, dieses jedoch separat für jeden Prozess durchzuführen. Dadurch werden für die definierten Projektanforderungen drei getrennte Lösungen entwickelt, die sich sehr gut als weiteres Mittel für den Vergleich eignen. Ein Nachteil ist, dass die Projekte sich gegenseitig beeinflussen, da durch die Einteilung der gleichen Teammitglieder in jedem Projekt ein Wissenstransfer entsteht. </w:t>
+      </w:r>
+      <w:r>
+        <w:t xml:space="preserve">Somit kann ein Teammitglied eine Aufgabe, die es eventuell bereits in einem der anderen Projekte bearbeitet hat, viel schneller lösen. </w:t>
+      </w:r>
+      <w:r>
+        <w:t>Dieser Faktor kann aber weitgehend ignoriert werden, denn der dadurch simulierte Erfahrungsaustausch könnte in normalen Umständen auch durch Berater stattfinden. Mit dieser Variante ist somit die beste Vergleichsbasis geboten.</w:t>
       </w:r>
     </w:p>
     <w:p>
@@ -27616,6 +27790,35 @@
               <w:t>: Zeit</w:t>
             </w:r>
           </w:p>
+          <w:p>
+            <w:pPr>
+              <w:pStyle w:val="Block"/>
+              <w:jc w:val="left"/>
+              <w:rPr>
+                <w:color w:val="auto"/>
+              </w:rPr>
+            </w:pPr>
+            <w:r>
+              <w:rPr>
+                <w:color w:val="auto"/>
+              </w:rPr>
+              <w:t>(</w:t>
+            </w:r>
+            <w:proofErr w:type="spellStart"/>
+            <w:r>
+              <w:rPr>
+                <w:color w:val="auto"/>
+              </w:rPr>
+              <w:t>Scrum</w:t>
+            </w:r>
+            <w:proofErr w:type="spellEnd"/>
+            <w:r>
+              <w:rPr>
+                <w:color w:val="auto"/>
+              </w:rPr>
+              <w:t>)</w:t>
+            </w:r>
+          </w:p>
         </w:tc>
         <w:tc>
           <w:tcPr>
@@ -27670,6 +27873,21 @@
               <w:t>: Punkte</w:t>
             </w:r>
           </w:p>
+          <w:p>
+            <w:pPr>
+              <w:pStyle w:val="Block"/>
+              <w:jc w:val="left"/>
+              <w:rPr>
+                <w:b/>
+              </w:rPr>
+            </w:pPr>
+            <w:r>
+              <w:rPr>
+                <w:b/>
+              </w:rPr>
+              <w:t>(Crystal)</w:t>
+            </w:r>
+          </w:p>
         </w:tc>
         <w:tc>
           <w:tcPr>
@@ -27711,6 +27929,21 @@
                 <w:b/>
               </w:rPr>
               <w:t>: Blöcke</w:t>
+            </w:r>
+          </w:p>
+          <w:p>
+            <w:pPr>
+              <w:pStyle w:val="Block"/>
+              <w:jc w:val="left"/>
+              <w:rPr>
+                <w:b/>
+              </w:rPr>
+            </w:pPr>
+            <w:r>
+              <w:rPr>
+                <w:b/>
+              </w:rPr>
+              <w:t>(Kanban)</w:t>
             </w:r>
           </w:p>
         </w:tc>
@@ -27800,7 +28033,7 @@
         <w:pStyle w:val="berschrift1"/>
         <w:jc w:val="left"/>
       </w:pPr>
-      <w:bookmarkStart w:id="25" w:name="_Toc381271811"/>
+      <w:bookmarkStart w:id="27" w:name="_Toc383965159"/>
       <w:r>
         <w:lastRenderedPageBreak/>
         <w:t>Vorbereitung</w:t>
@@ -27808,7 +28041,7 @@
       <w:r>
         <w:t xml:space="preserve"> der Durchführung</w:t>
       </w:r>
-      <w:bookmarkEnd w:id="25"/>
+      <w:bookmarkEnd w:id="27"/>
     </w:p>
     <w:p>
       <w:pPr>
@@ -28054,7 +28287,7 @@
       <w:r>
         <w:br w:type="page"/>
       </w:r>
-      <w:bookmarkStart w:id="26" w:name="_Toc381271812"/>
+      <w:bookmarkStart w:id="28" w:name="_Toc383965160"/>
       <w:r>
         <w:lastRenderedPageBreak/>
         <w:t>Durchführung</w:t>
@@ -28062,33 +28295,33 @@
       <w:r>
         <w:t xml:space="preserve"> des Projektes</w:t>
       </w:r>
-      <w:bookmarkEnd w:id="26"/>
+      <w:bookmarkEnd w:id="28"/>
     </w:p>
     <w:p>
       <w:pPr>
         <w:pStyle w:val="berschrift2"/>
         <w:jc w:val="left"/>
       </w:pPr>
-      <w:bookmarkStart w:id="27" w:name="_Toc381271813"/>
+      <w:bookmarkStart w:id="29" w:name="_Toc383965161"/>
       <w:r>
         <w:t>Crystal</w:t>
       </w:r>
       <w:r>
         <w:t xml:space="preserve"> Clear</w:t>
       </w:r>
-      <w:bookmarkEnd w:id="27"/>
+      <w:bookmarkEnd w:id="29"/>
     </w:p>
     <w:p>
       <w:pPr>
         <w:pStyle w:val="berschrift2"/>
         <w:jc w:val="left"/>
       </w:pPr>
-      <w:bookmarkStart w:id="28" w:name="_Toc381271814"/>
+      <w:bookmarkStart w:id="30" w:name="_Toc383965162"/>
       <w:proofErr w:type="spellStart"/>
       <w:r>
         <w:t>Scrum</w:t>
       </w:r>
-      <w:bookmarkEnd w:id="28"/>
+      <w:bookmarkEnd w:id="30"/>
       <w:proofErr w:type="spellEnd"/>
     </w:p>
     <w:p>
@@ -28096,11 +28329,11 @@
         <w:pStyle w:val="berschrift2"/>
         <w:jc w:val="left"/>
       </w:pPr>
-      <w:bookmarkStart w:id="29" w:name="_Toc381271815"/>
+      <w:bookmarkStart w:id="31" w:name="_Toc383965163"/>
       <w:r>
         <w:t>Kanban</w:t>
       </w:r>
-      <w:bookmarkEnd w:id="29"/>
+      <w:bookmarkEnd w:id="31"/>
     </w:p>
     <w:p>
       <w:pPr>
@@ -28122,46 +28355,46 @@
         <w:pStyle w:val="berschrift1"/>
         <w:jc w:val="left"/>
       </w:pPr>
-      <w:bookmarkStart w:id="30" w:name="_Toc381271816"/>
+      <w:bookmarkStart w:id="32" w:name="_Toc383965164"/>
       <w:r>
         <w:lastRenderedPageBreak/>
         <w:t>Ergebnisse</w:t>
       </w:r>
-      <w:bookmarkEnd w:id="30"/>
+      <w:bookmarkEnd w:id="32"/>
     </w:p>
     <w:p>
       <w:pPr>
         <w:pStyle w:val="berschrift2"/>
         <w:jc w:val="left"/>
       </w:pPr>
-      <w:bookmarkStart w:id="31" w:name="_Toc381271817"/>
+      <w:bookmarkStart w:id="33" w:name="_Toc383965165"/>
       <w:r>
         <w:t>Analyse/Ursachenforschung</w:t>
       </w:r>
-      <w:bookmarkEnd w:id="31"/>
+      <w:bookmarkEnd w:id="33"/>
     </w:p>
     <w:p>
       <w:pPr>
         <w:pStyle w:val="berschrift3"/>
         <w:jc w:val="left"/>
       </w:pPr>
-      <w:bookmarkStart w:id="32" w:name="_Toc381271818"/>
+      <w:bookmarkStart w:id="34" w:name="_Toc383965166"/>
       <w:r>
         <w:t>Crystal Clear</w:t>
       </w:r>
-      <w:bookmarkEnd w:id="32"/>
+      <w:bookmarkEnd w:id="34"/>
     </w:p>
     <w:p>
       <w:pPr>
         <w:pStyle w:val="berschrift3"/>
         <w:jc w:val="left"/>
       </w:pPr>
-      <w:bookmarkStart w:id="33" w:name="_Toc381271819"/>
+      <w:bookmarkStart w:id="35" w:name="_Toc383965167"/>
       <w:proofErr w:type="spellStart"/>
       <w:r>
         <w:t>Scrum</w:t>
       </w:r>
-      <w:bookmarkEnd w:id="33"/>
+      <w:bookmarkEnd w:id="35"/>
       <w:proofErr w:type="spellEnd"/>
     </w:p>
     <w:p>
@@ -28169,39 +28402,39 @@
         <w:pStyle w:val="berschrift3"/>
         <w:jc w:val="left"/>
       </w:pPr>
-      <w:bookmarkStart w:id="34" w:name="_Toc381271820"/>
+      <w:bookmarkStart w:id="36" w:name="_Toc383965168"/>
       <w:r>
         <w:t>Kanba</w:t>
       </w:r>
       <w:r>
         <w:t>n</w:t>
       </w:r>
-      <w:bookmarkEnd w:id="34"/>
+      <w:bookmarkEnd w:id="36"/>
     </w:p>
     <w:p>
       <w:pPr>
         <w:pStyle w:val="berschrift2"/>
         <w:jc w:val="left"/>
       </w:pPr>
-      <w:bookmarkStart w:id="35" w:name="_Toc381271821"/>
+      <w:bookmarkStart w:id="37" w:name="_Toc383965169"/>
       <w:r>
         <w:t>Auswertung der Tools</w:t>
       </w:r>
-      <w:bookmarkEnd w:id="35"/>
+      <w:bookmarkEnd w:id="37"/>
     </w:p>
     <w:p>
       <w:pPr>
         <w:pStyle w:val="berschrift2"/>
         <w:jc w:val="left"/>
       </w:pPr>
-      <w:bookmarkStart w:id="36" w:name="_Toc381271822"/>
+      <w:bookmarkStart w:id="38" w:name="_Toc383965170"/>
       <w:r>
         <w:t xml:space="preserve">Gegenüberstellung der </w:t>
       </w:r>
       <w:r>
         <w:t>agilen Prozesse</w:t>
       </w:r>
-      <w:bookmarkEnd w:id="36"/>
+      <w:bookmarkEnd w:id="38"/>
     </w:p>
     <w:p>
       <w:pPr>
@@ -28211,12 +28444,12 @@
       <w:r>
         <w:br w:type="page"/>
       </w:r>
-      <w:bookmarkStart w:id="37" w:name="_Toc381271823"/>
+      <w:bookmarkStart w:id="39" w:name="_Toc383965171"/>
       <w:r>
         <w:lastRenderedPageBreak/>
         <w:t>Fazit</w:t>
       </w:r>
-      <w:bookmarkEnd w:id="37"/>
+      <w:bookmarkEnd w:id="39"/>
     </w:p>
     <w:p>
       <w:pPr>
@@ -28287,7 +28520,7 @@
           <w:rPr>
             <w:noProof/>
           </w:rPr>
-          <w:t>54</w:t>
+          <w:t>5</w:t>
         </w:r>
         <w:r>
           <w:fldChar w:fldCharType="end"/>
@@ -28514,25 +28747,51 @@
       <w:tab/>
       <w:t xml:space="preserve"> </w:t>
     </w:r>
-    <w:fldSimple w:instr=" STYLEREF  &quot;Überschrift 1&quot; \n  \* MERGEFORMAT ">
-      <w:r>
-        <w:rPr>
-          <w:noProof/>
-        </w:rPr>
-        <w:t>9</w:t>
-      </w:r>
-    </w:fldSimple>
+    <w:r>
+      <w:fldChar w:fldCharType="begin"/>
+    </w:r>
+    <w:r>
+      <w:instrText xml:space="preserve"> STYLEREF  "Überschrift 1" \n  \* MERGEFORMAT </w:instrText>
+    </w:r>
+    <w:r>
+      <w:fldChar w:fldCharType="separate"/>
+    </w:r>
+    <w:r>
+      <w:rPr>
+        <w:noProof/>
+      </w:rPr>
+      <w:t>9</w:t>
+    </w:r>
+    <w:r>
+      <w:rPr>
+        <w:noProof/>
+      </w:rPr>
+      <w:fldChar w:fldCharType="end"/>
+    </w:r>
     <w:r>
       <w:t xml:space="preserve"> </w:t>
     </w:r>
-    <w:fldSimple w:instr=" STYLEREF  &quot;Überschrift 1&quot;  \* MERGEFORMAT ">
-      <w:r>
-        <w:rPr>
-          <w:noProof/>
-        </w:rPr>
-        <w:t>Fazit</w:t>
-      </w:r>
-    </w:fldSimple>
+    <w:r>
+      <w:fldChar w:fldCharType="begin"/>
+    </w:r>
+    <w:r>
+      <w:instrText xml:space="preserve"> STYLEREF  "Überschrift 1"  \* MERGEFORMAT </w:instrText>
+    </w:r>
+    <w:r>
+      <w:fldChar w:fldCharType="separate"/>
+    </w:r>
+    <w:r>
+      <w:rPr>
+        <w:noProof/>
+      </w:rPr>
+      <w:t>Fazit</w:t>
+    </w:r>
+    <w:r>
+      <w:rPr>
+        <w:noProof/>
+      </w:rPr>
+      <w:fldChar w:fldCharType="end"/>
+    </w:r>
   </w:p>
 </w:hdr>
 </file>
@@ -34136,18 +34395,18 @@
     </dgm:pt>
   </dgm:ptLst>
   <dgm:cxnLst>
-    <dgm:cxn modelId="{E9802CFE-C676-47DD-85DF-591B55F3C5F8}" type="presOf" srcId="{4F8B4D19-41DD-46A7-A532-962CEFC734D5}" destId="{B0A8CBC0-1794-4E7F-9AA5-7BB7639A4AE8}" srcOrd="0" destOrd="0" presId="urn:microsoft.com/office/officeart/2005/8/layout/chevron1"/>
-    <dgm:cxn modelId="{39E596BB-1505-4F53-8CBA-88AF2704FAEC}" type="presOf" srcId="{E5C4CA86-4C48-48B9-A0A6-A1982378D82F}" destId="{48211093-16F6-492D-806C-013D9E408995}" srcOrd="0" destOrd="0" presId="urn:microsoft.com/office/officeart/2005/8/layout/chevron1"/>
+    <dgm:cxn modelId="{40DEF4BF-9217-45A4-BA0B-78AD310581CD}" type="presOf" srcId="{4F8B4D19-41DD-46A7-A532-962CEFC734D5}" destId="{B0A8CBC0-1794-4E7F-9AA5-7BB7639A4AE8}" srcOrd="0" destOrd="0" presId="urn:microsoft.com/office/officeart/2005/8/layout/chevron1"/>
+    <dgm:cxn modelId="{3C7D6F43-1081-4434-B251-71CB73CB9939}" srcId="{A098BB04-23DC-4E7A-8A8A-2DBC5A1EA15A}" destId="{E5C4CA86-4C48-48B9-A0A6-A1982378D82F}" srcOrd="0" destOrd="0" parTransId="{F4CF35D9-72ED-4FB3-A002-C93AA2F7177C}" sibTransId="{4D571D74-BFC4-4731-9FD7-DA5CD1ED2774}"/>
     <dgm:cxn modelId="{EC529A0C-5B61-45D9-8FEF-6E9DFD7F8B24}" srcId="{A098BB04-23DC-4E7A-8A8A-2DBC5A1EA15A}" destId="{4F8B4D19-41DD-46A7-A532-962CEFC734D5}" srcOrd="2" destOrd="0" parTransId="{348378B6-83FF-4597-8D19-6447963549E5}" sibTransId="{F3F621E7-397E-4441-8588-E1CAB5266DEA}"/>
-    <dgm:cxn modelId="{08B6C091-D2B8-4631-9F39-B30B19E7C344}" type="presOf" srcId="{EBA65594-F0D8-417F-A8C0-8B4974FF7B05}" destId="{40D37583-E5C0-4EA9-9AB1-70B05BA374B2}" srcOrd="0" destOrd="0" presId="urn:microsoft.com/office/officeart/2005/8/layout/chevron1"/>
-    <dgm:cxn modelId="{3C7D6F43-1081-4434-B251-71CB73CB9939}" srcId="{A098BB04-23DC-4E7A-8A8A-2DBC5A1EA15A}" destId="{E5C4CA86-4C48-48B9-A0A6-A1982378D82F}" srcOrd="0" destOrd="0" parTransId="{F4CF35D9-72ED-4FB3-A002-C93AA2F7177C}" sibTransId="{4D571D74-BFC4-4731-9FD7-DA5CD1ED2774}"/>
-    <dgm:cxn modelId="{B3596EC3-A0D5-4EFA-812A-7E6CA4855E00}" type="presOf" srcId="{A098BB04-23DC-4E7A-8A8A-2DBC5A1EA15A}" destId="{AF567B5B-1AE5-467B-9D1A-ABB9FD43EDA8}" srcOrd="0" destOrd="0" presId="urn:microsoft.com/office/officeart/2005/8/layout/chevron1"/>
+    <dgm:cxn modelId="{EFF2B352-E1E2-403E-9111-AFB91792CB25}" type="presOf" srcId="{A098BB04-23DC-4E7A-8A8A-2DBC5A1EA15A}" destId="{AF567B5B-1AE5-467B-9D1A-ABB9FD43EDA8}" srcOrd="0" destOrd="0" presId="urn:microsoft.com/office/officeart/2005/8/layout/chevron1"/>
+    <dgm:cxn modelId="{65C5B09D-1C6D-4C30-9375-03CCFB957155}" type="presOf" srcId="{EBA65594-F0D8-417F-A8C0-8B4974FF7B05}" destId="{40D37583-E5C0-4EA9-9AB1-70B05BA374B2}" srcOrd="0" destOrd="0" presId="urn:microsoft.com/office/officeart/2005/8/layout/chevron1"/>
+    <dgm:cxn modelId="{57D0E80C-8C12-4B1C-80CA-739CB29C7D9B}" type="presOf" srcId="{E5C4CA86-4C48-48B9-A0A6-A1982378D82F}" destId="{48211093-16F6-492D-806C-013D9E408995}" srcOrd="0" destOrd="0" presId="urn:microsoft.com/office/officeart/2005/8/layout/chevron1"/>
     <dgm:cxn modelId="{60EB1E61-655D-4FD3-88CE-23F4B52CEAC9}" srcId="{A098BB04-23DC-4E7A-8A8A-2DBC5A1EA15A}" destId="{EBA65594-F0D8-417F-A8C0-8B4974FF7B05}" srcOrd="1" destOrd="0" parTransId="{65981329-6437-4250-8C5E-FE25FB144E94}" sibTransId="{BC535E59-EE9E-43B7-B6C6-A69D67D4E819}"/>
-    <dgm:cxn modelId="{ADAB91FD-7FDC-4372-B4E8-3C9B0ECF269A}" type="presParOf" srcId="{AF567B5B-1AE5-467B-9D1A-ABB9FD43EDA8}" destId="{48211093-16F6-492D-806C-013D9E408995}" srcOrd="0" destOrd="0" presId="urn:microsoft.com/office/officeart/2005/8/layout/chevron1"/>
-    <dgm:cxn modelId="{92666ACA-7222-4335-8F39-D9AF0CC091C2}" type="presParOf" srcId="{AF567B5B-1AE5-467B-9D1A-ABB9FD43EDA8}" destId="{FAC2C440-ED3A-4ECC-A4AD-2A4021CC9E6A}" srcOrd="1" destOrd="0" presId="urn:microsoft.com/office/officeart/2005/8/layout/chevron1"/>
-    <dgm:cxn modelId="{3B4ED31C-4590-4177-B03A-1A3C096CA942}" type="presParOf" srcId="{AF567B5B-1AE5-467B-9D1A-ABB9FD43EDA8}" destId="{40D37583-E5C0-4EA9-9AB1-70B05BA374B2}" srcOrd="2" destOrd="0" presId="urn:microsoft.com/office/officeart/2005/8/layout/chevron1"/>
-    <dgm:cxn modelId="{3EBD85FA-B41B-4CA9-B656-1F6E6167382C}" type="presParOf" srcId="{AF567B5B-1AE5-467B-9D1A-ABB9FD43EDA8}" destId="{10C39741-3FF8-4734-A550-A51A0679C40C}" srcOrd="3" destOrd="0" presId="urn:microsoft.com/office/officeart/2005/8/layout/chevron1"/>
-    <dgm:cxn modelId="{08B58F7A-0B8E-4923-B49C-0087195A67C8}" type="presParOf" srcId="{AF567B5B-1AE5-467B-9D1A-ABB9FD43EDA8}" destId="{B0A8CBC0-1794-4E7F-9AA5-7BB7639A4AE8}" srcOrd="4" destOrd="0" presId="urn:microsoft.com/office/officeart/2005/8/layout/chevron1"/>
+    <dgm:cxn modelId="{C97485BD-7339-42F7-82B1-79D6EA20AA80}" type="presParOf" srcId="{AF567B5B-1AE5-467B-9D1A-ABB9FD43EDA8}" destId="{48211093-16F6-492D-806C-013D9E408995}" srcOrd="0" destOrd="0" presId="urn:microsoft.com/office/officeart/2005/8/layout/chevron1"/>
+    <dgm:cxn modelId="{D0CBA9A5-47A8-4B3D-9C18-B21B426B8E09}" type="presParOf" srcId="{AF567B5B-1AE5-467B-9D1A-ABB9FD43EDA8}" destId="{FAC2C440-ED3A-4ECC-A4AD-2A4021CC9E6A}" srcOrd="1" destOrd="0" presId="urn:microsoft.com/office/officeart/2005/8/layout/chevron1"/>
+    <dgm:cxn modelId="{8D6B0EA8-C298-4896-B02F-DBBB677049E2}" type="presParOf" srcId="{AF567B5B-1AE5-467B-9D1A-ABB9FD43EDA8}" destId="{40D37583-E5C0-4EA9-9AB1-70B05BA374B2}" srcOrd="2" destOrd="0" presId="urn:microsoft.com/office/officeart/2005/8/layout/chevron1"/>
+    <dgm:cxn modelId="{6296D7AE-B478-4CC8-B7AE-68FBE3604B43}" type="presParOf" srcId="{AF567B5B-1AE5-467B-9D1A-ABB9FD43EDA8}" destId="{10C39741-3FF8-4734-A550-A51A0679C40C}" srcOrd="3" destOrd="0" presId="urn:microsoft.com/office/officeart/2005/8/layout/chevron1"/>
+    <dgm:cxn modelId="{0547EAC0-A168-4E6F-872C-F331F4602219}" type="presParOf" srcId="{AF567B5B-1AE5-467B-9D1A-ABB9FD43EDA8}" destId="{B0A8CBC0-1794-4E7F-9AA5-7BB7639A4AE8}" srcOrd="4" destOrd="0" presId="urn:microsoft.com/office/officeart/2005/8/layout/chevron1"/>
   </dgm:cxnLst>
   <dgm:bg/>
   <dgm:whole/>
@@ -34431,22 +34690,22 @@
     </dgm:pt>
   </dgm:ptLst>
   <dgm:cxnLst>
-    <dgm:cxn modelId="{880B500F-339D-43E9-9472-BF62D6A370B6}" type="presOf" srcId="{4F8B4D19-41DD-46A7-A532-962CEFC734D5}" destId="{B0A8CBC0-1794-4E7F-9AA5-7BB7639A4AE8}" srcOrd="0" destOrd="0" presId="urn:microsoft.com/office/officeart/2005/8/layout/chevron1"/>
-    <dgm:cxn modelId="{B4FC7A89-13AD-4521-9740-EE1E2E4BC4F6}" type="presOf" srcId="{BC3FCE93-9F7B-459F-AB3F-7F18CABA24B0}" destId="{E154E153-3AEF-48D9-99F7-6F2B8CB15958}" srcOrd="0" destOrd="0" presId="urn:microsoft.com/office/officeart/2005/8/layout/chevron1"/>
+    <dgm:cxn modelId="{EA49AE88-F0C8-4A28-A2CC-C5211D270C8D}" type="presOf" srcId="{BC3FCE93-9F7B-459F-AB3F-7F18CABA24B0}" destId="{E154E153-3AEF-48D9-99F7-6F2B8CB15958}" srcOrd="0" destOrd="0" presId="urn:microsoft.com/office/officeart/2005/8/layout/chevron1"/>
+    <dgm:cxn modelId="{079E9735-1029-4AD7-8292-1944C90BA657}" type="presOf" srcId="{4F8B4D19-41DD-46A7-A532-962CEFC734D5}" destId="{B0A8CBC0-1794-4E7F-9AA5-7BB7639A4AE8}" srcOrd="0" destOrd="0" presId="urn:microsoft.com/office/officeart/2005/8/layout/chevron1"/>
+    <dgm:cxn modelId="{0D0DBBF2-7A61-4B7E-AF04-4F2D7A9324D3}" type="presOf" srcId="{EBA65594-F0D8-417F-A8C0-8B4974FF7B05}" destId="{40D37583-E5C0-4EA9-9AB1-70B05BA374B2}" srcOrd="0" destOrd="0" presId="urn:microsoft.com/office/officeart/2005/8/layout/chevron1"/>
+    <dgm:cxn modelId="{EC529A0C-5B61-45D9-8FEF-6E9DFD7F8B24}" srcId="{A098BB04-23DC-4E7A-8A8A-2DBC5A1EA15A}" destId="{4F8B4D19-41DD-46A7-A532-962CEFC734D5}" srcOrd="2" destOrd="0" parTransId="{348378B6-83FF-4597-8D19-6447963549E5}" sibTransId="{F3F621E7-397E-4441-8588-E1CAB5266DEA}"/>
+    <dgm:cxn modelId="{BFCA50E4-B595-4157-BBE4-7FDE874C3AD0}" srcId="{A098BB04-23DC-4E7A-8A8A-2DBC5A1EA15A}" destId="{BC3FCE93-9F7B-459F-AB3F-7F18CABA24B0}" srcOrd="3" destOrd="0" parTransId="{F0102B6D-8122-4E88-9C29-1EB04CE101F0}" sibTransId="{3C6973A3-AF98-45A9-8612-E6F8630E8BD5}"/>
+    <dgm:cxn modelId="{CFAB6281-C15D-4A83-AE01-0E7D8B851D2C}" type="presOf" srcId="{E5C4CA86-4C48-48B9-A0A6-A1982378D82F}" destId="{48211093-16F6-492D-806C-013D9E408995}" srcOrd="0" destOrd="0" presId="urn:microsoft.com/office/officeart/2005/8/layout/chevron1"/>
     <dgm:cxn modelId="{3C7D6F43-1081-4434-B251-71CB73CB9939}" srcId="{A098BB04-23DC-4E7A-8A8A-2DBC5A1EA15A}" destId="{E5C4CA86-4C48-48B9-A0A6-A1982378D82F}" srcOrd="0" destOrd="0" parTransId="{F4CF35D9-72ED-4FB3-A002-C93AA2F7177C}" sibTransId="{4D571D74-BFC4-4731-9FD7-DA5CD1ED2774}"/>
-    <dgm:cxn modelId="{EC529A0C-5B61-45D9-8FEF-6E9DFD7F8B24}" srcId="{A098BB04-23DC-4E7A-8A8A-2DBC5A1EA15A}" destId="{4F8B4D19-41DD-46A7-A532-962CEFC734D5}" srcOrd="2" destOrd="0" parTransId="{348378B6-83FF-4597-8D19-6447963549E5}" sibTransId="{F3F621E7-397E-4441-8588-E1CAB5266DEA}"/>
-    <dgm:cxn modelId="{3A386A28-17E0-46AA-8602-227292D19164}" type="presOf" srcId="{EBA65594-F0D8-417F-A8C0-8B4974FF7B05}" destId="{40D37583-E5C0-4EA9-9AB1-70B05BA374B2}" srcOrd="0" destOrd="0" presId="urn:microsoft.com/office/officeart/2005/8/layout/chevron1"/>
-    <dgm:cxn modelId="{E8AACCE8-518F-4AB9-875B-AFA9C056F282}" type="presOf" srcId="{A098BB04-23DC-4E7A-8A8A-2DBC5A1EA15A}" destId="{AF567B5B-1AE5-467B-9D1A-ABB9FD43EDA8}" srcOrd="0" destOrd="0" presId="urn:microsoft.com/office/officeart/2005/8/layout/chevron1"/>
-    <dgm:cxn modelId="{BFCA50E4-B595-4157-BBE4-7FDE874C3AD0}" srcId="{A098BB04-23DC-4E7A-8A8A-2DBC5A1EA15A}" destId="{BC3FCE93-9F7B-459F-AB3F-7F18CABA24B0}" srcOrd="3" destOrd="0" parTransId="{F0102B6D-8122-4E88-9C29-1EB04CE101F0}" sibTransId="{3C6973A3-AF98-45A9-8612-E6F8630E8BD5}"/>
     <dgm:cxn modelId="{60EB1E61-655D-4FD3-88CE-23F4B52CEAC9}" srcId="{A098BB04-23DC-4E7A-8A8A-2DBC5A1EA15A}" destId="{EBA65594-F0D8-417F-A8C0-8B4974FF7B05}" srcOrd="1" destOrd="0" parTransId="{65981329-6437-4250-8C5E-FE25FB144E94}" sibTransId="{BC535E59-EE9E-43B7-B6C6-A69D67D4E819}"/>
-    <dgm:cxn modelId="{82E8963F-CE3D-4137-AB58-2075FCFB1E48}" type="presOf" srcId="{E5C4CA86-4C48-48B9-A0A6-A1982378D82F}" destId="{48211093-16F6-492D-806C-013D9E408995}" srcOrd="0" destOrd="0" presId="urn:microsoft.com/office/officeart/2005/8/layout/chevron1"/>
-    <dgm:cxn modelId="{B642748C-905E-4DE0-A7BE-A755FC019181}" type="presParOf" srcId="{AF567B5B-1AE5-467B-9D1A-ABB9FD43EDA8}" destId="{48211093-16F6-492D-806C-013D9E408995}" srcOrd="0" destOrd="0" presId="urn:microsoft.com/office/officeart/2005/8/layout/chevron1"/>
-    <dgm:cxn modelId="{3D9F365F-50A0-4A32-994E-7FF9891B2939}" type="presParOf" srcId="{AF567B5B-1AE5-467B-9D1A-ABB9FD43EDA8}" destId="{FAC2C440-ED3A-4ECC-A4AD-2A4021CC9E6A}" srcOrd="1" destOrd="0" presId="urn:microsoft.com/office/officeart/2005/8/layout/chevron1"/>
-    <dgm:cxn modelId="{0F40B360-CDAB-483D-9220-A70111EDE7AF}" type="presParOf" srcId="{AF567B5B-1AE5-467B-9D1A-ABB9FD43EDA8}" destId="{40D37583-E5C0-4EA9-9AB1-70B05BA374B2}" srcOrd="2" destOrd="0" presId="urn:microsoft.com/office/officeart/2005/8/layout/chevron1"/>
-    <dgm:cxn modelId="{073F412D-8A2F-421C-86AF-B34439D67D8D}" type="presParOf" srcId="{AF567B5B-1AE5-467B-9D1A-ABB9FD43EDA8}" destId="{10C39741-3FF8-4734-A550-A51A0679C40C}" srcOrd="3" destOrd="0" presId="urn:microsoft.com/office/officeart/2005/8/layout/chevron1"/>
-    <dgm:cxn modelId="{CC761AA1-3055-4914-923B-BB70D2D8575E}" type="presParOf" srcId="{AF567B5B-1AE5-467B-9D1A-ABB9FD43EDA8}" destId="{B0A8CBC0-1794-4E7F-9AA5-7BB7639A4AE8}" srcOrd="4" destOrd="0" presId="urn:microsoft.com/office/officeart/2005/8/layout/chevron1"/>
-    <dgm:cxn modelId="{FD3B067C-E261-4FAE-A32A-75E945285B34}" type="presParOf" srcId="{AF567B5B-1AE5-467B-9D1A-ABB9FD43EDA8}" destId="{DD2B13DA-0893-4086-B807-BF55EA5E0DAD}" srcOrd="5" destOrd="0" presId="urn:microsoft.com/office/officeart/2005/8/layout/chevron1"/>
-    <dgm:cxn modelId="{F1F65F0B-E36E-4647-9752-8804C74AB65B}" type="presParOf" srcId="{AF567B5B-1AE5-467B-9D1A-ABB9FD43EDA8}" destId="{E154E153-3AEF-48D9-99F7-6F2B8CB15958}" srcOrd="6" destOrd="0" presId="urn:microsoft.com/office/officeart/2005/8/layout/chevron1"/>
+    <dgm:cxn modelId="{49784418-0CED-4DBB-A2C1-B95B1566C64B}" type="presOf" srcId="{A098BB04-23DC-4E7A-8A8A-2DBC5A1EA15A}" destId="{AF567B5B-1AE5-467B-9D1A-ABB9FD43EDA8}" srcOrd="0" destOrd="0" presId="urn:microsoft.com/office/officeart/2005/8/layout/chevron1"/>
+    <dgm:cxn modelId="{E6D9ACF4-53D3-4D24-A5D4-2EEAF8FBB09D}" type="presParOf" srcId="{AF567B5B-1AE5-467B-9D1A-ABB9FD43EDA8}" destId="{48211093-16F6-492D-806C-013D9E408995}" srcOrd="0" destOrd="0" presId="urn:microsoft.com/office/officeart/2005/8/layout/chevron1"/>
+    <dgm:cxn modelId="{6E696E9F-84DD-440D-8A0F-54CCB8124BE6}" type="presParOf" srcId="{AF567B5B-1AE5-467B-9D1A-ABB9FD43EDA8}" destId="{FAC2C440-ED3A-4ECC-A4AD-2A4021CC9E6A}" srcOrd="1" destOrd="0" presId="urn:microsoft.com/office/officeart/2005/8/layout/chevron1"/>
+    <dgm:cxn modelId="{DFA10A75-0578-4B6E-B321-C5C8A800EBE0}" type="presParOf" srcId="{AF567B5B-1AE5-467B-9D1A-ABB9FD43EDA8}" destId="{40D37583-E5C0-4EA9-9AB1-70B05BA374B2}" srcOrd="2" destOrd="0" presId="urn:microsoft.com/office/officeart/2005/8/layout/chevron1"/>
+    <dgm:cxn modelId="{B72757BB-0A21-4E23-B674-A7C61A9551F2}" type="presParOf" srcId="{AF567B5B-1AE5-467B-9D1A-ABB9FD43EDA8}" destId="{10C39741-3FF8-4734-A550-A51A0679C40C}" srcOrd="3" destOrd="0" presId="urn:microsoft.com/office/officeart/2005/8/layout/chevron1"/>
+    <dgm:cxn modelId="{C74EBC83-9BAB-4E7A-AB83-8484545EB6B6}" type="presParOf" srcId="{AF567B5B-1AE5-467B-9D1A-ABB9FD43EDA8}" destId="{B0A8CBC0-1794-4E7F-9AA5-7BB7639A4AE8}" srcOrd="4" destOrd="0" presId="urn:microsoft.com/office/officeart/2005/8/layout/chevron1"/>
+    <dgm:cxn modelId="{E3C06E03-F203-4F80-B0A2-0986D351285B}" type="presParOf" srcId="{AF567B5B-1AE5-467B-9D1A-ABB9FD43EDA8}" destId="{DD2B13DA-0893-4086-B807-BF55EA5E0DAD}" srcOrd="5" destOrd="0" presId="urn:microsoft.com/office/officeart/2005/8/layout/chevron1"/>
+    <dgm:cxn modelId="{47B0F265-D2B1-4695-A510-C5CFA0669966}" type="presParOf" srcId="{AF567B5B-1AE5-467B-9D1A-ABB9FD43EDA8}" destId="{E154E153-3AEF-48D9-99F7-6F2B8CB15958}" srcOrd="6" destOrd="0" presId="urn:microsoft.com/office/officeart/2005/8/layout/chevron1"/>
   </dgm:cxnLst>
   <dgm:bg/>
   <dgm:whole/>
@@ -34673,18 +34932,18 @@
     </dgm:pt>
   </dgm:ptLst>
   <dgm:cxnLst>
-    <dgm:cxn modelId="{83EE6D09-D2D8-4BBD-BDF6-01D9247A4031}" type="presOf" srcId="{4F8B4D19-41DD-46A7-A532-962CEFC734D5}" destId="{B0A8CBC0-1794-4E7F-9AA5-7BB7639A4AE8}" srcOrd="0" destOrd="0" presId="urn:microsoft.com/office/officeart/2005/8/layout/chevron1"/>
+    <dgm:cxn modelId="{89B0AFAD-D3AB-45C8-A16B-E4F33328A355}" type="presOf" srcId="{E5C4CA86-4C48-48B9-A0A6-A1982378D82F}" destId="{48211093-16F6-492D-806C-013D9E408995}" srcOrd="0" destOrd="0" presId="urn:microsoft.com/office/officeart/2005/8/layout/chevron1"/>
     <dgm:cxn modelId="{3C7D6F43-1081-4434-B251-71CB73CB9939}" srcId="{A098BB04-23DC-4E7A-8A8A-2DBC5A1EA15A}" destId="{E5C4CA86-4C48-48B9-A0A6-A1982378D82F}" srcOrd="0" destOrd="0" parTransId="{F4CF35D9-72ED-4FB3-A002-C93AA2F7177C}" sibTransId="{4D571D74-BFC4-4731-9FD7-DA5CD1ED2774}"/>
+    <dgm:cxn modelId="{151A7E21-0D52-4044-80E6-E19911AC16B6}" type="presOf" srcId="{A098BB04-23DC-4E7A-8A8A-2DBC5A1EA15A}" destId="{AF567B5B-1AE5-467B-9D1A-ABB9FD43EDA8}" srcOrd="0" destOrd="0" presId="urn:microsoft.com/office/officeart/2005/8/layout/chevron1"/>
     <dgm:cxn modelId="{EC529A0C-5B61-45D9-8FEF-6E9DFD7F8B24}" srcId="{A098BB04-23DC-4E7A-8A8A-2DBC5A1EA15A}" destId="{4F8B4D19-41DD-46A7-A532-962CEFC734D5}" srcOrd="2" destOrd="0" parTransId="{348378B6-83FF-4597-8D19-6447963549E5}" sibTransId="{F3F621E7-397E-4441-8588-E1CAB5266DEA}"/>
-    <dgm:cxn modelId="{2EC85EDD-55BB-4421-A1C5-E7FB1DE0A64E}" type="presOf" srcId="{EBA65594-F0D8-417F-A8C0-8B4974FF7B05}" destId="{40D37583-E5C0-4EA9-9AB1-70B05BA374B2}" srcOrd="0" destOrd="0" presId="urn:microsoft.com/office/officeart/2005/8/layout/chevron1"/>
-    <dgm:cxn modelId="{4AF7C9A1-ACBA-43D6-A08B-72FAF0C58C94}" type="presOf" srcId="{A098BB04-23DC-4E7A-8A8A-2DBC5A1EA15A}" destId="{AF567B5B-1AE5-467B-9D1A-ABB9FD43EDA8}" srcOrd="0" destOrd="0" presId="urn:microsoft.com/office/officeart/2005/8/layout/chevron1"/>
-    <dgm:cxn modelId="{27F3B328-9697-4363-8401-0D27645946D0}" type="presOf" srcId="{E5C4CA86-4C48-48B9-A0A6-A1982378D82F}" destId="{48211093-16F6-492D-806C-013D9E408995}" srcOrd="0" destOrd="0" presId="urn:microsoft.com/office/officeart/2005/8/layout/chevron1"/>
+    <dgm:cxn modelId="{C9CEF033-A39E-41F9-B6BA-012F880EA8A8}" type="presOf" srcId="{4F8B4D19-41DD-46A7-A532-962CEFC734D5}" destId="{B0A8CBC0-1794-4E7F-9AA5-7BB7639A4AE8}" srcOrd="0" destOrd="0" presId="urn:microsoft.com/office/officeart/2005/8/layout/chevron1"/>
+    <dgm:cxn modelId="{38D5C837-4745-4616-9BBC-0F0A08CB1CA5}" type="presOf" srcId="{EBA65594-F0D8-417F-A8C0-8B4974FF7B05}" destId="{40D37583-E5C0-4EA9-9AB1-70B05BA374B2}" srcOrd="0" destOrd="0" presId="urn:microsoft.com/office/officeart/2005/8/layout/chevron1"/>
     <dgm:cxn modelId="{60EB1E61-655D-4FD3-88CE-23F4B52CEAC9}" srcId="{A098BB04-23DC-4E7A-8A8A-2DBC5A1EA15A}" destId="{EBA65594-F0D8-417F-A8C0-8B4974FF7B05}" srcOrd="1" destOrd="0" parTransId="{65981329-6437-4250-8C5E-FE25FB144E94}" sibTransId="{BC535E59-EE9E-43B7-B6C6-A69D67D4E819}"/>
-    <dgm:cxn modelId="{E41BC5A8-570B-4051-942C-C2F3E67638AB}" type="presParOf" srcId="{AF567B5B-1AE5-467B-9D1A-ABB9FD43EDA8}" destId="{48211093-16F6-492D-806C-013D9E408995}" srcOrd="0" destOrd="0" presId="urn:microsoft.com/office/officeart/2005/8/layout/chevron1"/>
-    <dgm:cxn modelId="{EEBD5343-D549-490E-B216-33B3A7711976}" type="presParOf" srcId="{AF567B5B-1AE5-467B-9D1A-ABB9FD43EDA8}" destId="{FAC2C440-ED3A-4ECC-A4AD-2A4021CC9E6A}" srcOrd="1" destOrd="0" presId="urn:microsoft.com/office/officeart/2005/8/layout/chevron1"/>
-    <dgm:cxn modelId="{586A0EB6-2EA3-41A3-8D1D-47C332A8DC58}" type="presParOf" srcId="{AF567B5B-1AE5-467B-9D1A-ABB9FD43EDA8}" destId="{40D37583-E5C0-4EA9-9AB1-70B05BA374B2}" srcOrd="2" destOrd="0" presId="urn:microsoft.com/office/officeart/2005/8/layout/chevron1"/>
-    <dgm:cxn modelId="{B5342AEC-9721-4A36-AABC-33FBAAD3FB26}" type="presParOf" srcId="{AF567B5B-1AE5-467B-9D1A-ABB9FD43EDA8}" destId="{10C39741-3FF8-4734-A550-A51A0679C40C}" srcOrd="3" destOrd="0" presId="urn:microsoft.com/office/officeart/2005/8/layout/chevron1"/>
-    <dgm:cxn modelId="{17DED2AA-D577-4446-8877-B19FA001CE2F}" type="presParOf" srcId="{AF567B5B-1AE5-467B-9D1A-ABB9FD43EDA8}" destId="{B0A8CBC0-1794-4E7F-9AA5-7BB7639A4AE8}" srcOrd="4" destOrd="0" presId="urn:microsoft.com/office/officeart/2005/8/layout/chevron1"/>
+    <dgm:cxn modelId="{728DAFFC-57DA-49A6-BA8E-7D9082F45E03}" type="presParOf" srcId="{AF567B5B-1AE5-467B-9D1A-ABB9FD43EDA8}" destId="{48211093-16F6-492D-806C-013D9E408995}" srcOrd="0" destOrd="0" presId="urn:microsoft.com/office/officeart/2005/8/layout/chevron1"/>
+    <dgm:cxn modelId="{AE27C875-6B86-444C-9871-9C11B0C4954B}" type="presParOf" srcId="{AF567B5B-1AE5-467B-9D1A-ABB9FD43EDA8}" destId="{FAC2C440-ED3A-4ECC-A4AD-2A4021CC9E6A}" srcOrd="1" destOrd="0" presId="urn:microsoft.com/office/officeart/2005/8/layout/chevron1"/>
+    <dgm:cxn modelId="{7B67B04F-EBFE-4695-B50A-7514AA8000B6}" type="presParOf" srcId="{AF567B5B-1AE5-467B-9D1A-ABB9FD43EDA8}" destId="{40D37583-E5C0-4EA9-9AB1-70B05BA374B2}" srcOrd="2" destOrd="0" presId="urn:microsoft.com/office/officeart/2005/8/layout/chevron1"/>
+    <dgm:cxn modelId="{EDFB0C7D-BBB4-45E5-9662-A8F17F5831E5}" type="presParOf" srcId="{AF567B5B-1AE5-467B-9D1A-ABB9FD43EDA8}" destId="{10C39741-3FF8-4734-A550-A51A0679C40C}" srcOrd="3" destOrd="0" presId="urn:microsoft.com/office/officeart/2005/8/layout/chevron1"/>
+    <dgm:cxn modelId="{D4D0CEFE-0EC8-437F-BD87-28F163C990DB}" type="presParOf" srcId="{AF567B5B-1AE5-467B-9D1A-ABB9FD43EDA8}" destId="{B0A8CBC0-1794-4E7F-9AA5-7BB7639A4AE8}" srcOrd="4" destOrd="0" presId="urn:microsoft.com/office/officeart/2005/8/layout/chevron1"/>
   </dgm:cxnLst>
   <dgm:bg/>
   <dgm:whole/>
@@ -34839,14 +35098,14 @@
     </dgm:pt>
   </dgm:ptLst>
   <dgm:cxnLst>
+    <dgm:cxn modelId="{9B57F0A0-DE47-498E-9AD1-F230EB5E8DF8}" type="presOf" srcId="{A098BB04-23DC-4E7A-8A8A-2DBC5A1EA15A}" destId="{AF567B5B-1AE5-467B-9D1A-ABB9FD43EDA8}" srcOrd="0" destOrd="0" presId="urn:microsoft.com/office/officeart/2005/8/layout/chevron1"/>
     <dgm:cxn modelId="{3C7D6F43-1081-4434-B251-71CB73CB9939}" srcId="{A098BB04-23DC-4E7A-8A8A-2DBC5A1EA15A}" destId="{E5C4CA86-4C48-48B9-A0A6-A1982378D82F}" srcOrd="0" destOrd="0" parTransId="{F4CF35D9-72ED-4FB3-A002-C93AA2F7177C}" sibTransId="{4D571D74-BFC4-4731-9FD7-DA5CD1ED2774}"/>
-    <dgm:cxn modelId="{B3A26F86-4720-4C7E-A10A-A414504C24A8}" type="presOf" srcId="{EBA65594-F0D8-417F-A8C0-8B4974FF7B05}" destId="{40D37583-E5C0-4EA9-9AB1-70B05BA374B2}" srcOrd="0" destOrd="0" presId="urn:microsoft.com/office/officeart/2005/8/layout/chevron1"/>
-    <dgm:cxn modelId="{30617499-9534-4806-B482-A817AD913232}" type="presOf" srcId="{A098BB04-23DC-4E7A-8A8A-2DBC5A1EA15A}" destId="{AF567B5B-1AE5-467B-9D1A-ABB9FD43EDA8}" srcOrd="0" destOrd="0" presId="urn:microsoft.com/office/officeart/2005/8/layout/chevron1"/>
+    <dgm:cxn modelId="{D45AD5F5-4936-4673-A702-D85A51D6672B}" type="presOf" srcId="{EBA65594-F0D8-417F-A8C0-8B4974FF7B05}" destId="{40D37583-E5C0-4EA9-9AB1-70B05BA374B2}" srcOrd="0" destOrd="0" presId="urn:microsoft.com/office/officeart/2005/8/layout/chevron1"/>
     <dgm:cxn modelId="{60EB1E61-655D-4FD3-88CE-23F4B52CEAC9}" srcId="{A098BB04-23DC-4E7A-8A8A-2DBC5A1EA15A}" destId="{EBA65594-F0D8-417F-A8C0-8B4974FF7B05}" srcOrd="1" destOrd="0" parTransId="{65981329-6437-4250-8C5E-FE25FB144E94}" sibTransId="{BC535E59-EE9E-43B7-B6C6-A69D67D4E819}"/>
-    <dgm:cxn modelId="{8F0ECC4C-FB3F-4690-A98F-8A6A1B62A921}" type="presOf" srcId="{E5C4CA86-4C48-48B9-A0A6-A1982378D82F}" destId="{48211093-16F6-492D-806C-013D9E408995}" srcOrd="0" destOrd="0" presId="urn:microsoft.com/office/officeart/2005/8/layout/chevron1"/>
-    <dgm:cxn modelId="{C4565B0A-9E98-4B17-A33D-9C1AE52AB1E7}" type="presParOf" srcId="{AF567B5B-1AE5-467B-9D1A-ABB9FD43EDA8}" destId="{48211093-16F6-492D-806C-013D9E408995}" srcOrd="0" destOrd="0" presId="urn:microsoft.com/office/officeart/2005/8/layout/chevron1"/>
-    <dgm:cxn modelId="{660082EF-25A4-4BD2-9047-61D1993B37EF}" type="presParOf" srcId="{AF567B5B-1AE5-467B-9D1A-ABB9FD43EDA8}" destId="{FAC2C440-ED3A-4ECC-A4AD-2A4021CC9E6A}" srcOrd="1" destOrd="0" presId="urn:microsoft.com/office/officeart/2005/8/layout/chevron1"/>
-    <dgm:cxn modelId="{B6A39527-9A01-49A5-843E-FABA2262EF47}" type="presParOf" srcId="{AF567B5B-1AE5-467B-9D1A-ABB9FD43EDA8}" destId="{40D37583-E5C0-4EA9-9AB1-70B05BA374B2}" srcOrd="2" destOrd="0" presId="urn:microsoft.com/office/officeart/2005/8/layout/chevron1"/>
+    <dgm:cxn modelId="{F86CFBB7-BDCB-411A-9FE3-980F5204519C}" type="presOf" srcId="{E5C4CA86-4C48-48B9-A0A6-A1982378D82F}" destId="{48211093-16F6-492D-806C-013D9E408995}" srcOrd="0" destOrd="0" presId="urn:microsoft.com/office/officeart/2005/8/layout/chevron1"/>
+    <dgm:cxn modelId="{65BB4E4C-484E-47EC-B6F8-12874B8CB1BB}" type="presParOf" srcId="{AF567B5B-1AE5-467B-9D1A-ABB9FD43EDA8}" destId="{48211093-16F6-492D-806C-013D9E408995}" srcOrd="0" destOrd="0" presId="urn:microsoft.com/office/officeart/2005/8/layout/chevron1"/>
+    <dgm:cxn modelId="{AFF53515-EF07-4E72-845E-9301537FF12F}" type="presParOf" srcId="{AF567B5B-1AE5-467B-9D1A-ABB9FD43EDA8}" destId="{FAC2C440-ED3A-4ECC-A4AD-2A4021CC9E6A}" srcOrd="1" destOrd="0" presId="urn:microsoft.com/office/officeart/2005/8/layout/chevron1"/>
+    <dgm:cxn modelId="{CC3CAD97-1EBC-428E-AC21-21C585332D97}" type="presParOf" srcId="{AF567B5B-1AE5-467B-9D1A-ABB9FD43EDA8}" destId="{40D37583-E5C0-4EA9-9AB1-70B05BA374B2}" srcOrd="2" destOrd="0" presId="urn:microsoft.com/office/officeart/2005/8/layout/chevron1"/>
   </dgm:cxnLst>
   <dgm:bg/>
   <dgm:whole/>
@@ -41520,7 +41779,7 @@
 </file>
 
 <file path=customXml/itemProps1.xml><?xml version="1.0" encoding="utf-8"?>
-<ds:datastoreItem xmlns:ds="http://schemas.openxmlformats.org/officeDocument/2006/customXml" ds:itemID="{D2FD0A0D-ADA4-4F70-A995-D405CD893E49}">
+<ds:datastoreItem xmlns:ds="http://schemas.openxmlformats.org/officeDocument/2006/customXml" ds:itemID="{03A367BE-9DFE-4554-AEE2-C585DB70CE9F}">
   <ds:schemaRefs>
     <ds:schemaRef ds:uri="http://schemas.openxmlformats.org/officeDocument/2006/bibliography"/>
   </ds:schemaRefs>

</xml_diff>